<commit_message>
fix(fw): update release bin.
</commit_message>
<xml_diff>
--- a/patches/patch_zbit_flash_driver_and_low_voltage_detection/Readme.docx
+++ b/patches/patch_zbit_flash_driver_and_low_voltage_detection/Readme.docx
@@ -234,6 +234,503 @@
       <w:r>
         <w:t xml:space="preserve"> you need to do the following things:</w:t>
       </w:r>
+    </w:p>
+    <w:p>
+      <w:pPr>
+        <w:jc w:val="left"/>
+      </w:pPr>
+    </w:p>
+    <w:p>
+      <w:pPr>
+        <w:pStyle w:val="1"/>
+        <w:numPr>
+          <w:ilvl w:val="0"/>
+          <w:numId w:val="4"/>
+        </w:numPr>
+        <w:spacing w:before="0" w:after="0" w:line="240" w:lineRule="atLeast"/>
+      </w:pPr>
+      <w:r>
+        <w:t>P</w:t>
+      </w:r>
+      <w:bookmarkStart w:id="0" w:name="_GoBack"/>
+      <w:bookmarkEnd w:id="0"/>
+      <w:r>
+        <w:t>atch Release Note</w:t>
+      </w:r>
+    </w:p>
+    <w:p>
+      <w:pPr>
+        <w:widowControl/>
+        <w:spacing w:line="240" w:lineRule="atLeast"/>
+        <w:jc w:val="left"/>
+        <w:outlineLvl w:val="3"/>
+        <w:rPr>
+          <w:rFonts w:ascii="Segoe UI" w:eastAsia="宋体" w:hAnsi="Segoe UI" w:cs="Segoe UI"/>
+          <w:b/>
+          <w:bCs/>
+          <w:color w:val="2E2E2E"/>
+          <w:kern w:val="0"/>
+          <w:sz w:val="27"/>
+          <w:szCs w:val="27"/>
+          <w:lang w:val="en"/>
+        </w:rPr>
+      </w:pPr>
+      <w:r>
+        <w:rPr>
+          <w:rFonts w:ascii="Segoe UI" w:eastAsia="宋体" w:hAnsi="Segoe UI" w:cs="Segoe UI"/>
+          <w:b/>
+          <w:bCs/>
+          <w:color w:val="2E2E2E"/>
+          <w:kern w:val="0"/>
+          <w:sz w:val="27"/>
+          <w:szCs w:val="27"/>
+          <w:lang w:val="en"/>
+        </w:rPr>
+        <w:t>Features</w:t>
+      </w:r>
+    </w:p>
+    <w:p>
+      <w:pPr>
+        <w:widowControl/>
+        <w:numPr>
+          <w:ilvl w:val="0"/>
+          <w:numId w:val="7"/>
+        </w:numPr>
+        <w:spacing w:line="240" w:lineRule="atLeast"/>
+        <w:jc w:val="left"/>
+      </w:pPr>
+      <w:r>
+        <w:t>Support ZBit flash.</w:t>
+      </w:r>
+    </w:p>
+    <w:p>
+      <w:pPr>
+        <w:widowControl/>
+        <w:numPr>
+          <w:ilvl w:val="0"/>
+          <w:numId w:val="7"/>
+        </w:numPr>
+        <w:spacing w:line="240" w:lineRule="atLeast"/>
+        <w:jc w:val="left"/>
+      </w:pPr>
+      <w:r>
+        <w:t>Improve the efficiency of ota when using ZBit flash.</w:t>
+      </w:r>
+    </w:p>
+    <w:p>
+      <w:pPr>
+        <w:widowControl/>
+        <w:numPr>
+          <w:ilvl w:val="0"/>
+          <w:numId w:val="7"/>
+        </w:numPr>
+        <w:spacing w:line="240" w:lineRule="atLeast"/>
+        <w:jc w:val="left"/>
+      </w:pPr>
+      <w:r>
+        <w:t>Calibrate the flash vref according to the reading value from flash.</w:t>
+      </w:r>
+    </w:p>
+    <w:p>
+      <w:pPr>
+        <w:widowControl/>
+        <w:numPr>
+          <w:ilvl w:val="0"/>
+          <w:numId w:val="7"/>
+        </w:numPr>
+        <w:spacing w:line="240" w:lineRule="atLeast"/>
+        <w:jc w:val="left"/>
+      </w:pPr>
+      <w:r>
+        <w:t>add low voltage detection function: if low voltage is detected, the chip will enter sleep state. for more details, please refer to the codes of 'BATT_CHECK_ENABLE'.</w:t>
+      </w:r>
+    </w:p>
+    <w:p>
+      <w:pPr>
+        <w:widowControl/>
+        <w:spacing w:line="240" w:lineRule="atLeast"/>
+        <w:jc w:val="left"/>
+        <w:outlineLvl w:val="3"/>
+        <w:rPr>
+          <w:rFonts w:ascii="Segoe UI" w:eastAsia="宋体" w:hAnsi="Segoe UI" w:cs="Segoe UI"/>
+          <w:b/>
+          <w:bCs/>
+          <w:color w:val="2E2E2E"/>
+          <w:kern w:val="0"/>
+          <w:sz w:val="27"/>
+          <w:szCs w:val="27"/>
+          <w:lang w:val="en"/>
+        </w:rPr>
+      </w:pPr>
+      <w:r>
+        <w:rPr>
+          <w:rFonts w:ascii="Segoe UI" w:eastAsia="宋体" w:hAnsi="Segoe UI" w:cs="Segoe UI"/>
+          <w:b/>
+          <w:bCs/>
+          <w:color w:val="2E2E2E"/>
+          <w:kern w:val="0"/>
+          <w:sz w:val="27"/>
+          <w:szCs w:val="27"/>
+          <w:lang w:val="en"/>
+        </w:rPr>
+        <w:t>BUG FIXS</w:t>
+      </w:r>
+    </w:p>
+    <w:p>
+      <w:pPr>
+        <w:widowControl/>
+        <w:numPr>
+          <w:ilvl w:val="0"/>
+          <w:numId w:val="8"/>
+        </w:numPr>
+        <w:spacing w:line="240" w:lineRule="atLeast"/>
+        <w:jc w:val="left"/>
+      </w:pPr>
+      <w:r>
+        <w:t>N/A</w:t>
+      </w:r>
+    </w:p>
+    <w:p>
+      <w:pPr>
+        <w:widowControl/>
+        <w:spacing w:line="240" w:lineRule="atLeast"/>
+        <w:jc w:val="left"/>
+        <w:outlineLvl w:val="3"/>
+        <w:rPr>
+          <w:rFonts w:ascii="Segoe UI" w:eastAsia="宋体" w:hAnsi="Segoe UI" w:cs="Segoe UI"/>
+          <w:b/>
+          <w:bCs/>
+          <w:color w:val="2E2E2E"/>
+          <w:kern w:val="0"/>
+          <w:sz w:val="27"/>
+          <w:szCs w:val="27"/>
+          <w:lang w:val="en"/>
+        </w:rPr>
+      </w:pPr>
+      <w:r>
+        <w:rPr>
+          <w:rFonts w:ascii="Segoe UI" w:eastAsia="宋体" w:hAnsi="Segoe UI" w:cs="Segoe UI"/>
+          <w:b/>
+          <w:bCs/>
+          <w:color w:val="2E2E2E"/>
+          <w:kern w:val="0"/>
+          <w:sz w:val="27"/>
+          <w:szCs w:val="27"/>
+          <w:lang w:val="en"/>
+        </w:rPr>
+        <w:t>BREAKING CHANGES</w:t>
+      </w:r>
+    </w:p>
+    <w:p>
+      <w:pPr>
+        <w:widowControl/>
+        <w:numPr>
+          <w:ilvl w:val="0"/>
+          <w:numId w:val="9"/>
+        </w:numPr>
+        <w:spacing w:line="240" w:lineRule="atLeast"/>
+        <w:jc w:val="left"/>
+      </w:pPr>
+      <w:r>
+        <w:t>Flash::Modify some Flash API usage for compitible.</w:t>
+      </w:r>
+    </w:p>
+    <w:p>
+      <w:pPr>
+        <w:widowControl/>
+        <w:numPr>
+          <w:ilvl w:val="0"/>
+          <w:numId w:val="9"/>
+        </w:numPr>
+        <w:spacing w:line="240" w:lineRule="atLeast"/>
+        <w:jc w:val="left"/>
+      </w:pPr>
+      <w:r>
+        <w:t>void flash_read_mid(unsigned char* mid) change to unsigned int flash_read_mid(void),the mid from 3byte change to 4byte.</w:t>
+      </w:r>
+    </w:p>
+    <w:p>
+      <w:pPr>
+        <w:widowControl/>
+        <w:numPr>
+          <w:ilvl w:val="0"/>
+          <w:numId w:val="9"/>
+        </w:numPr>
+        <w:spacing w:line="240" w:lineRule="atLeast"/>
+        <w:jc w:val="left"/>
+      </w:pPr>
+      <w:r>
+        <w:t>The API of flash_read_status、flash_write_status not provide to external use,you need use the API in the directory of flash depend on mid(eg:flash_write_status_midxxxxxx).</w:t>
+      </w:r>
+    </w:p>
+    <w:p>
+      <w:pPr>
+        <w:widowControl/>
+        <w:numPr>
+          <w:ilvl w:val="0"/>
+          <w:numId w:val="9"/>
+        </w:numPr>
+        <w:spacing w:line="240" w:lineRule="atLeast"/>
+        <w:jc w:val="left"/>
+      </w:pPr>
+      <w:r>
+        <w:t>The API of flash_read_status、flash_write_status not provide to external use,you need use the API in the directory of flash depend on mid(eg:flash_write_status_midxxxxxx).</w:t>
+      </w:r>
+    </w:p>
+    <w:p>
+      <w:pPr>
+        <w:widowControl/>
+        <w:numPr>
+          <w:ilvl w:val="0"/>
+          <w:numId w:val="9"/>
+        </w:numPr>
+        <w:spacing w:line="240" w:lineRule="atLeast"/>
+        <w:jc w:val="left"/>
+      </w:pPr>
+      <w:r>
+        <w:t>The API of flash_lock,flash_unlock will be instead of flash_lock_midxxxxxx and flash_unlock_midxxxxxx.</w:t>
+      </w:r>
+    </w:p>
+    <w:p>
+      <w:pPr>
+        <w:widowControl/>
+        <w:spacing w:line="240" w:lineRule="atLeast"/>
+        <w:jc w:val="left"/>
+        <w:outlineLvl w:val="3"/>
+        <w:rPr>
+          <w:rFonts w:ascii="Segoe UI" w:eastAsia="宋体" w:hAnsi="Segoe UI" w:cs="Segoe UI"/>
+          <w:b/>
+          <w:bCs/>
+          <w:color w:val="2E2E2E"/>
+          <w:kern w:val="0"/>
+          <w:sz w:val="27"/>
+          <w:szCs w:val="27"/>
+          <w:lang w:val="en"/>
+        </w:rPr>
+      </w:pPr>
+      <w:r>
+        <w:rPr>
+          <w:rFonts w:ascii="Segoe UI" w:eastAsia="宋体" w:hAnsi="Segoe UI" w:cs="Segoe UI"/>
+          <w:b/>
+          <w:bCs/>
+          <w:color w:val="2E2E2E"/>
+          <w:kern w:val="0"/>
+          <w:sz w:val="27"/>
+          <w:szCs w:val="27"/>
+          <w:lang w:val="en"/>
+        </w:rPr>
+        <w:t>Features</w:t>
+      </w:r>
+    </w:p>
+    <w:p>
+      <w:pPr>
+        <w:widowControl/>
+        <w:numPr>
+          <w:ilvl w:val="0"/>
+          <w:numId w:val="10"/>
+        </w:numPr>
+        <w:spacing w:line="240" w:lineRule="atLeast"/>
+        <w:jc w:val="left"/>
+      </w:pPr>
+      <w:r>
+        <w:t>支持ZBit flash。</w:t>
+      </w:r>
+    </w:p>
+    <w:p>
+      <w:pPr>
+        <w:widowControl/>
+        <w:numPr>
+          <w:ilvl w:val="0"/>
+          <w:numId w:val="10"/>
+        </w:numPr>
+        <w:spacing w:line="240" w:lineRule="atLeast"/>
+        <w:jc w:val="left"/>
+      </w:pPr>
+      <w:r>
+        <w:t>根据校准值校准Flash电压。</w:t>
+      </w:r>
+    </w:p>
+    <w:p>
+      <w:pPr>
+        <w:widowControl/>
+        <w:numPr>
+          <w:ilvl w:val="0"/>
+          <w:numId w:val="10"/>
+        </w:numPr>
+        <w:spacing w:line="240" w:lineRule="atLeast"/>
+        <w:jc w:val="left"/>
+      </w:pPr>
+      <w:r>
+        <w:t>当使用ZBit Flash时提升OTA效率。</w:t>
+      </w:r>
+    </w:p>
+    <w:p>
+      <w:pPr>
+        <w:widowControl/>
+        <w:numPr>
+          <w:ilvl w:val="0"/>
+          <w:numId w:val="10"/>
+        </w:numPr>
+        <w:spacing w:line="240" w:lineRule="atLeast"/>
+        <w:jc w:val="left"/>
+      </w:pPr>
+      <w:r>
+        <w:t>增加低电压检测功能：如果检测到低电压，芯片进入休眠状态。具体请参考BATT_CHECK_ENABLE对应的代码。</w:t>
+      </w:r>
+    </w:p>
+    <w:p>
+      <w:pPr>
+        <w:widowControl/>
+        <w:spacing w:line="240" w:lineRule="atLeast"/>
+        <w:jc w:val="left"/>
+        <w:outlineLvl w:val="3"/>
+        <w:rPr>
+          <w:rFonts w:ascii="Segoe UI" w:eastAsia="宋体" w:hAnsi="Segoe UI" w:cs="Segoe UI"/>
+          <w:b/>
+          <w:bCs/>
+          <w:color w:val="2E2E2E"/>
+          <w:kern w:val="0"/>
+          <w:sz w:val="27"/>
+          <w:szCs w:val="27"/>
+          <w:lang w:val="en"/>
+        </w:rPr>
+      </w:pPr>
+      <w:r>
+        <w:rPr>
+          <w:rFonts w:ascii="Segoe UI" w:eastAsia="宋体" w:hAnsi="Segoe UI" w:cs="Segoe UI"/>
+          <w:b/>
+          <w:bCs/>
+          <w:color w:val="2E2E2E"/>
+          <w:kern w:val="0"/>
+          <w:sz w:val="27"/>
+          <w:szCs w:val="27"/>
+          <w:lang w:val="en"/>
+        </w:rPr>
+        <w:t>Bug fixs</w:t>
+      </w:r>
+    </w:p>
+    <w:p>
+      <w:pPr>
+        <w:widowControl/>
+        <w:numPr>
+          <w:ilvl w:val="0"/>
+          <w:numId w:val="11"/>
+        </w:numPr>
+        <w:spacing w:line="240" w:lineRule="atLeast"/>
+        <w:jc w:val="left"/>
+      </w:pPr>
+      <w:r>
+        <w:t>N/A</w:t>
+      </w:r>
+    </w:p>
+    <w:p>
+      <w:pPr>
+        <w:widowControl/>
+        <w:spacing w:line="240" w:lineRule="atLeast"/>
+        <w:jc w:val="left"/>
+        <w:outlineLvl w:val="3"/>
+        <w:rPr>
+          <w:rFonts w:ascii="Segoe UI" w:eastAsia="宋体" w:hAnsi="Segoe UI" w:cs="Segoe UI"/>
+          <w:b/>
+          <w:bCs/>
+          <w:color w:val="2E2E2E"/>
+          <w:kern w:val="0"/>
+          <w:sz w:val="27"/>
+          <w:szCs w:val="27"/>
+          <w:lang w:val="en"/>
+        </w:rPr>
+      </w:pPr>
+      <w:r>
+        <w:rPr>
+          <w:rFonts w:ascii="Segoe UI" w:eastAsia="宋体" w:hAnsi="Segoe UI" w:cs="Segoe UI"/>
+          <w:b/>
+          <w:bCs/>
+          <w:color w:val="2E2E2E"/>
+          <w:kern w:val="0"/>
+          <w:sz w:val="27"/>
+          <w:szCs w:val="27"/>
+          <w:lang w:val="en"/>
+        </w:rPr>
+        <w:t>BREAKING CHANGES</w:t>
+      </w:r>
+    </w:p>
+    <w:p>
+      <w:pPr>
+        <w:widowControl/>
+        <w:numPr>
+          <w:ilvl w:val="0"/>
+          <w:numId w:val="12"/>
+        </w:numPr>
+        <w:spacing w:line="240" w:lineRule="atLeast"/>
+        <w:jc w:val="left"/>
+      </w:pPr>
+      <w:r>
+        <w:t>Flash:为兼容不同的Flash型号，Flash驱动结构做了调整，修改了部分Flash接口调用方式。</w:t>
+      </w:r>
+    </w:p>
+    <w:p>
+      <w:pPr>
+        <w:widowControl/>
+        <w:numPr>
+          <w:ilvl w:val="0"/>
+          <w:numId w:val="12"/>
+        </w:numPr>
+        <w:spacing w:line="240" w:lineRule="atLeast"/>
+        <w:jc w:val="left"/>
+      </w:pPr>
+      <w:r>
+        <w:t>void flash_read_mid(unsigned char* mid) 改为 unsigned int flash_read_mid(void),mid由3byte改为4byte,最高byte用于区分mid相同但是功能存在差异的flash。 *为兼容不同型号的Flash,flash_read_status、</w:t>
+      </w:r>
+      <w:r>
+        <w:lastRenderedPageBreak/>
+        <w:t>flash_write_status不提供给外部使用，需要使用对应接口时，需要根据mid去选择flash目录下的接口(例如：flash_write_status_midxxxxxx)。</w:t>
+      </w:r>
+    </w:p>
+    <w:p>
+      <w:pPr>
+        <w:widowControl/>
+        <w:numPr>
+          <w:ilvl w:val="0"/>
+          <w:numId w:val="12"/>
+        </w:numPr>
+        <w:spacing w:line="240" w:lineRule="atLeast"/>
+        <w:jc w:val="left"/>
+      </w:pPr>
+      <w:r>
+        <w:t>接口int flash_read_mid_uid_with_check( unsigned int *flash_mid ,unsigned char *flash_uid)的第一个参数flash_mid需要4个字节空间，第二个参数需要16byte空间， 现有flash的uid有两种情况，一种16byte，一种8byte，如果是8byte，flash_uid[8:15]会被清零。</w:t>
+      </w:r>
+    </w:p>
+    <w:p>
+      <w:pPr>
+        <w:widowControl/>
+        <w:numPr>
+          <w:ilvl w:val="0"/>
+          <w:numId w:val="12"/>
+        </w:numPr>
+        <w:spacing w:line="240" w:lineRule="atLeast"/>
+        <w:jc w:val="left"/>
+      </w:pPr>
+      <w:r>
+        <w:t>接口flash_lock、flash_unlock由flash_lock_midxxxxxx和flash_unlock_midxxxxxx替代。</w:t>
+      </w:r>
+    </w:p>
+    <w:p>
+      <w:pPr>
+        <w:jc w:val="left"/>
+        <w:rPr>
+          <w:lang w:val="en"/>
+        </w:rPr>
+      </w:pPr>
+    </w:p>
+    <w:p>
+      <w:pPr>
+        <w:jc w:val="left"/>
+      </w:pPr>
+    </w:p>
+    <w:p>
+      <w:pPr>
+        <w:jc w:val="left"/>
+      </w:pPr>
     </w:p>
     <w:p>
       <w:pPr>
@@ -2242,7 +2739,6 @@
       <w:pPr>
         <w:jc w:val="left"/>
       </w:pPr>
-      <w:bookmarkStart w:id="0" w:name="_GoBack"/>
       <w:r>
         <w:rPr>
           <w:noProof/>
@@ -2283,7 +2779,6 @@
           </wp:inline>
         </w:drawing>
       </w:r>
-      <w:bookmarkEnd w:id="0"/>
     </w:p>
     <w:p>
       <w:pPr>
@@ -2768,6 +3263,453 @@
 <file path=word/numbering.xml><?xml version="1.0" encoding="utf-8"?>
 <w:numbering xmlns:wpc="http://schemas.microsoft.com/office/word/2010/wordprocessingCanvas" xmlns:cx="http://schemas.microsoft.com/office/drawing/2014/chartex" xmlns:cx1="http://schemas.microsoft.com/office/drawing/2015/9/8/chartex" xmlns:mc="http://schemas.openxmlformats.org/markup-compatibility/2006" xmlns:o="urn:schemas-microsoft-com:office:office" xmlns:r="http://schemas.openxmlformats.org/officeDocument/2006/relationships" xmlns:m="http://schemas.openxmlformats.org/officeDocument/2006/math" xmlns:v="urn:schemas-microsoft-com:vml" xmlns:wp14="http://schemas.microsoft.com/office/word/2010/wordprocessingDrawing" xmlns:wp="http://schemas.openxmlformats.org/drawingml/2006/wordprocessingDrawing" xmlns:w10="urn:schemas-microsoft-com:office:word" xmlns:w="http://schemas.openxmlformats.org/wordprocessingml/2006/main" xmlns:w14="http://schemas.microsoft.com/office/word/2010/wordml" xmlns:w15="http://schemas.microsoft.com/office/word/2012/wordml" xmlns:w16se="http://schemas.microsoft.com/office/word/2015/wordml/symex" xmlns:wpg="http://schemas.microsoft.com/office/word/2010/wordprocessingGroup" xmlns:wpi="http://schemas.microsoft.com/office/word/2010/wordprocessingInk" xmlns:wne="http://schemas.microsoft.com/office/word/2006/wordml" xmlns:wps="http://schemas.microsoft.com/office/word/2010/wordprocessingShape" mc:Ignorable="w14 w15 w16se wp14">
   <w:abstractNum w:abstractNumId="0" w15:restartNumberingAfterBreak="0">
+    <w:nsid w:val="016112C0"/>
+    <w:multiLevelType w:val="multilevel"/>
+    <w:tmpl w:val="F32ECFF6"/>
+    <w:lvl w:ilvl="0">
+      <w:start w:val="1"/>
+      <w:numFmt w:val="bullet"/>
+      <w:lvlText w:val=""/>
+      <w:lvlJc w:val="left"/>
+      <w:pPr>
+        <w:tabs>
+          <w:tab w:val="num" w:pos="720"/>
+        </w:tabs>
+        <w:ind w:left="720" w:hanging="360"/>
+      </w:pPr>
+      <w:rPr>
+        <w:rFonts w:ascii="Symbol" w:hAnsi="Symbol" w:hint="default"/>
+        <w:sz w:val="20"/>
+      </w:rPr>
+    </w:lvl>
+    <w:lvl w:ilvl="1" w:tentative="1">
+      <w:start w:val="1"/>
+      <w:numFmt w:val="bullet"/>
+      <w:lvlText w:val="o"/>
+      <w:lvlJc w:val="left"/>
+      <w:pPr>
+        <w:tabs>
+          <w:tab w:val="num" w:pos="1440"/>
+        </w:tabs>
+        <w:ind w:left="1440" w:hanging="360"/>
+      </w:pPr>
+      <w:rPr>
+        <w:rFonts w:ascii="Courier New" w:hAnsi="Courier New" w:hint="default"/>
+        <w:sz w:val="20"/>
+      </w:rPr>
+    </w:lvl>
+    <w:lvl w:ilvl="2" w:tentative="1">
+      <w:start w:val="1"/>
+      <w:numFmt w:val="bullet"/>
+      <w:lvlText w:val=""/>
+      <w:lvlJc w:val="left"/>
+      <w:pPr>
+        <w:tabs>
+          <w:tab w:val="num" w:pos="2160"/>
+        </w:tabs>
+        <w:ind w:left="2160" w:hanging="360"/>
+      </w:pPr>
+      <w:rPr>
+        <w:rFonts w:ascii="Wingdings" w:hAnsi="Wingdings" w:hint="default"/>
+        <w:sz w:val="20"/>
+      </w:rPr>
+    </w:lvl>
+    <w:lvl w:ilvl="3" w:tentative="1">
+      <w:start w:val="1"/>
+      <w:numFmt w:val="bullet"/>
+      <w:lvlText w:val=""/>
+      <w:lvlJc w:val="left"/>
+      <w:pPr>
+        <w:tabs>
+          <w:tab w:val="num" w:pos="2880"/>
+        </w:tabs>
+        <w:ind w:left="2880" w:hanging="360"/>
+      </w:pPr>
+      <w:rPr>
+        <w:rFonts w:ascii="Wingdings" w:hAnsi="Wingdings" w:hint="default"/>
+        <w:sz w:val="20"/>
+      </w:rPr>
+    </w:lvl>
+    <w:lvl w:ilvl="4" w:tentative="1">
+      <w:start w:val="1"/>
+      <w:numFmt w:val="bullet"/>
+      <w:lvlText w:val=""/>
+      <w:lvlJc w:val="left"/>
+      <w:pPr>
+        <w:tabs>
+          <w:tab w:val="num" w:pos="3600"/>
+        </w:tabs>
+        <w:ind w:left="3600" w:hanging="360"/>
+      </w:pPr>
+      <w:rPr>
+        <w:rFonts w:ascii="Wingdings" w:hAnsi="Wingdings" w:hint="default"/>
+        <w:sz w:val="20"/>
+      </w:rPr>
+    </w:lvl>
+    <w:lvl w:ilvl="5" w:tentative="1">
+      <w:start w:val="1"/>
+      <w:numFmt w:val="bullet"/>
+      <w:lvlText w:val=""/>
+      <w:lvlJc w:val="left"/>
+      <w:pPr>
+        <w:tabs>
+          <w:tab w:val="num" w:pos="4320"/>
+        </w:tabs>
+        <w:ind w:left="4320" w:hanging="360"/>
+      </w:pPr>
+      <w:rPr>
+        <w:rFonts w:ascii="Wingdings" w:hAnsi="Wingdings" w:hint="default"/>
+        <w:sz w:val="20"/>
+      </w:rPr>
+    </w:lvl>
+    <w:lvl w:ilvl="6" w:tentative="1">
+      <w:start w:val="1"/>
+      <w:numFmt w:val="bullet"/>
+      <w:lvlText w:val=""/>
+      <w:lvlJc w:val="left"/>
+      <w:pPr>
+        <w:tabs>
+          <w:tab w:val="num" w:pos="5040"/>
+        </w:tabs>
+        <w:ind w:left="5040" w:hanging="360"/>
+      </w:pPr>
+      <w:rPr>
+        <w:rFonts w:ascii="Wingdings" w:hAnsi="Wingdings" w:hint="default"/>
+        <w:sz w:val="20"/>
+      </w:rPr>
+    </w:lvl>
+    <w:lvl w:ilvl="7" w:tentative="1">
+      <w:start w:val="1"/>
+      <w:numFmt w:val="bullet"/>
+      <w:lvlText w:val=""/>
+      <w:lvlJc w:val="left"/>
+      <w:pPr>
+        <w:tabs>
+          <w:tab w:val="num" w:pos="5760"/>
+        </w:tabs>
+        <w:ind w:left="5760" w:hanging="360"/>
+      </w:pPr>
+      <w:rPr>
+        <w:rFonts w:ascii="Wingdings" w:hAnsi="Wingdings" w:hint="default"/>
+        <w:sz w:val="20"/>
+      </w:rPr>
+    </w:lvl>
+    <w:lvl w:ilvl="8" w:tentative="1">
+      <w:start w:val="1"/>
+      <w:numFmt w:val="bullet"/>
+      <w:lvlText w:val=""/>
+      <w:lvlJc w:val="left"/>
+      <w:pPr>
+        <w:tabs>
+          <w:tab w:val="num" w:pos="6480"/>
+        </w:tabs>
+        <w:ind w:left="6480" w:hanging="360"/>
+      </w:pPr>
+      <w:rPr>
+        <w:rFonts w:ascii="Wingdings" w:hAnsi="Wingdings" w:hint="default"/>
+        <w:sz w:val="20"/>
+      </w:rPr>
+    </w:lvl>
+  </w:abstractNum>
+  <w:abstractNum w:abstractNumId="1" w15:restartNumberingAfterBreak="0">
+    <w:nsid w:val="017F15D0"/>
+    <w:multiLevelType w:val="multilevel"/>
+    <w:tmpl w:val="19285A1A"/>
+    <w:lvl w:ilvl="0">
+      <w:start w:val="1"/>
+      <w:numFmt w:val="bullet"/>
+      <w:lvlText w:val=""/>
+      <w:lvlJc w:val="left"/>
+      <w:pPr>
+        <w:tabs>
+          <w:tab w:val="num" w:pos="720"/>
+        </w:tabs>
+        <w:ind w:left="720" w:hanging="360"/>
+      </w:pPr>
+      <w:rPr>
+        <w:rFonts w:ascii="Symbol" w:hAnsi="Symbol" w:hint="default"/>
+        <w:sz w:val="20"/>
+      </w:rPr>
+    </w:lvl>
+    <w:lvl w:ilvl="1" w:tentative="1">
+      <w:start w:val="1"/>
+      <w:numFmt w:val="bullet"/>
+      <w:lvlText w:val="o"/>
+      <w:lvlJc w:val="left"/>
+      <w:pPr>
+        <w:tabs>
+          <w:tab w:val="num" w:pos="1440"/>
+        </w:tabs>
+        <w:ind w:left="1440" w:hanging="360"/>
+      </w:pPr>
+      <w:rPr>
+        <w:rFonts w:ascii="Courier New" w:hAnsi="Courier New" w:hint="default"/>
+        <w:sz w:val="20"/>
+      </w:rPr>
+    </w:lvl>
+    <w:lvl w:ilvl="2" w:tentative="1">
+      <w:start w:val="1"/>
+      <w:numFmt w:val="bullet"/>
+      <w:lvlText w:val=""/>
+      <w:lvlJc w:val="left"/>
+      <w:pPr>
+        <w:tabs>
+          <w:tab w:val="num" w:pos="2160"/>
+        </w:tabs>
+        <w:ind w:left="2160" w:hanging="360"/>
+      </w:pPr>
+      <w:rPr>
+        <w:rFonts w:ascii="Wingdings" w:hAnsi="Wingdings" w:hint="default"/>
+        <w:sz w:val="20"/>
+      </w:rPr>
+    </w:lvl>
+    <w:lvl w:ilvl="3" w:tentative="1">
+      <w:start w:val="1"/>
+      <w:numFmt w:val="bullet"/>
+      <w:lvlText w:val=""/>
+      <w:lvlJc w:val="left"/>
+      <w:pPr>
+        <w:tabs>
+          <w:tab w:val="num" w:pos="2880"/>
+        </w:tabs>
+        <w:ind w:left="2880" w:hanging="360"/>
+      </w:pPr>
+      <w:rPr>
+        <w:rFonts w:ascii="Wingdings" w:hAnsi="Wingdings" w:hint="default"/>
+        <w:sz w:val="20"/>
+      </w:rPr>
+    </w:lvl>
+    <w:lvl w:ilvl="4" w:tentative="1">
+      <w:start w:val="1"/>
+      <w:numFmt w:val="bullet"/>
+      <w:lvlText w:val=""/>
+      <w:lvlJc w:val="left"/>
+      <w:pPr>
+        <w:tabs>
+          <w:tab w:val="num" w:pos="3600"/>
+        </w:tabs>
+        <w:ind w:left="3600" w:hanging="360"/>
+      </w:pPr>
+      <w:rPr>
+        <w:rFonts w:ascii="Wingdings" w:hAnsi="Wingdings" w:hint="default"/>
+        <w:sz w:val="20"/>
+      </w:rPr>
+    </w:lvl>
+    <w:lvl w:ilvl="5" w:tentative="1">
+      <w:start w:val="1"/>
+      <w:numFmt w:val="bullet"/>
+      <w:lvlText w:val=""/>
+      <w:lvlJc w:val="left"/>
+      <w:pPr>
+        <w:tabs>
+          <w:tab w:val="num" w:pos="4320"/>
+        </w:tabs>
+        <w:ind w:left="4320" w:hanging="360"/>
+      </w:pPr>
+      <w:rPr>
+        <w:rFonts w:ascii="Wingdings" w:hAnsi="Wingdings" w:hint="default"/>
+        <w:sz w:val="20"/>
+      </w:rPr>
+    </w:lvl>
+    <w:lvl w:ilvl="6" w:tentative="1">
+      <w:start w:val="1"/>
+      <w:numFmt w:val="bullet"/>
+      <w:lvlText w:val=""/>
+      <w:lvlJc w:val="left"/>
+      <w:pPr>
+        <w:tabs>
+          <w:tab w:val="num" w:pos="5040"/>
+        </w:tabs>
+        <w:ind w:left="5040" w:hanging="360"/>
+      </w:pPr>
+      <w:rPr>
+        <w:rFonts w:ascii="Wingdings" w:hAnsi="Wingdings" w:hint="default"/>
+        <w:sz w:val="20"/>
+      </w:rPr>
+    </w:lvl>
+    <w:lvl w:ilvl="7" w:tentative="1">
+      <w:start w:val="1"/>
+      <w:numFmt w:val="bullet"/>
+      <w:lvlText w:val=""/>
+      <w:lvlJc w:val="left"/>
+      <w:pPr>
+        <w:tabs>
+          <w:tab w:val="num" w:pos="5760"/>
+        </w:tabs>
+        <w:ind w:left="5760" w:hanging="360"/>
+      </w:pPr>
+      <w:rPr>
+        <w:rFonts w:ascii="Wingdings" w:hAnsi="Wingdings" w:hint="default"/>
+        <w:sz w:val="20"/>
+      </w:rPr>
+    </w:lvl>
+    <w:lvl w:ilvl="8" w:tentative="1">
+      <w:start w:val="1"/>
+      <w:numFmt w:val="bullet"/>
+      <w:lvlText w:val=""/>
+      <w:lvlJc w:val="left"/>
+      <w:pPr>
+        <w:tabs>
+          <w:tab w:val="num" w:pos="6480"/>
+        </w:tabs>
+        <w:ind w:left="6480" w:hanging="360"/>
+      </w:pPr>
+      <w:rPr>
+        <w:rFonts w:ascii="Wingdings" w:hAnsi="Wingdings" w:hint="default"/>
+        <w:sz w:val="20"/>
+      </w:rPr>
+    </w:lvl>
+  </w:abstractNum>
+  <w:abstractNum w:abstractNumId="2" w15:restartNumberingAfterBreak="0">
+    <w:nsid w:val="15423194"/>
+    <w:multiLevelType w:val="multilevel"/>
+    <w:tmpl w:val="6166D968"/>
+    <w:lvl w:ilvl="0">
+      <w:start w:val="1"/>
+      <w:numFmt w:val="bullet"/>
+      <w:lvlText w:val=""/>
+      <w:lvlJc w:val="left"/>
+      <w:pPr>
+        <w:tabs>
+          <w:tab w:val="num" w:pos="720"/>
+        </w:tabs>
+        <w:ind w:left="720" w:hanging="360"/>
+      </w:pPr>
+      <w:rPr>
+        <w:rFonts w:ascii="Symbol" w:hAnsi="Symbol" w:hint="default"/>
+        <w:sz w:val="20"/>
+      </w:rPr>
+    </w:lvl>
+    <w:lvl w:ilvl="1" w:tentative="1">
+      <w:start w:val="1"/>
+      <w:numFmt w:val="bullet"/>
+      <w:lvlText w:val="o"/>
+      <w:lvlJc w:val="left"/>
+      <w:pPr>
+        <w:tabs>
+          <w:tab w:val="num" w:pos="1440"/>
+        </w:tabs>
+        <w:ind w:left="1440" w:hanging="360"/>
+      </w:pPr>
+      <w:rPr>
+        <w:rFonts w:ascii="Courier New" w:hAnsi="Courier New" w:hint="default"/>
+        <w:sz w:val="20"/>
+      </w:rPr>
+    </w:lvl>
+    <w:lvl w:ilvl="2" w:tentative="1">
+      <w:start w:val="1"/>
+      <w:numFmt w:val="bullet"/>
+      <w:lvlText w:val=""/>
+      <w:lvlJc w:val="left"/>
+      <w:pPr>
+        <w:tabs>
+          <w:tab w:val="num" w:pos="2160"/>
+        </w:tabs>
+        <w:ind w:left="2160" w:hanging="360"/>
+      </w:pPr>
+      <w:rPr>
+        <w:rFonts w:ascii="Wingdings" w:hAnsi="Wingdings" w:hint="default"/>
+        <w:sz w:val="20"/>
+      </w:rPr>
+    </w:lvl>
+    <w:lvl w:ilvl="3" w:tentative="1">
+      <w:start w:val="1"/>
+      <w:numFmt w:val="bullet"/>
+      <w:lvlText w:val=""/>
+      <w:lvlJc w:val="left"/>
+      <w:pPr>
+        <w:tabs>
+          <w:tab w:val="num" w:pos="2880"/>
+        </w:tabs>
+        <w:ind w:left="2880" w:hanging="360"/>
+      </w:pPr>
+      <w:rPr>
+        <w:rFonts w:ascii="Wingdings" w:hAnsi="Wingdings" w:hint="default"/>
+        <w:sz w:val="20"/>
+      </w:rPr>
+    </w:lvl>
+    <w:lvl w:ilvl="4" w:tentative="1">
+      <w:start w:val="1"/>
+      <w:numFmt w:val="bullet"/>
+      <w:lvlText w:val=""/>
+      <w:lvlJc w:val="left"/>
+      <w:pPr>
+        <w:tabs>
+          <w:tab w:val="num" w:pos="3600"/>
+        </w:tabs>
+        <w:ind w:left="3600" w:hanging="360"/>
+      </w:pPr>
+      <w:rPr>
+        <w:rFonts w:ascii="Wingdings" w:hAnsi="Wingdings" w:hint="default"/>
+        <w:sz w:val="20"/>
+      </w:rPr>
+    </w:lvl>
+    <w:lvl w:ilvl="5" w:tentative="1">
+      <w:start w:val="1"/>
+      <w:numFmt w:val="bullet"/>
+      <w:lvlText w:val=""/>
+      <w:lvlJc w:val="left"/>
+      <w:pPr>
+        <w:tabs>
+          <w:tab w:val="num" w:pos="4320"/>
+        </w:tabs>
+        <w:ind w:left="4320" w:hanging="360"/>
+      </w:pPr>
+      <w:rPr>
+        <w:rFonts w:ascii="Wingdings" w:hAnsi="Wingdings" w:hint="default"/>
+        <w:sz w:val="20"/>
+      </w:rPr>
+    </w:lvl>
+    <w:lvl w:ilvl="6" w:tentative="1">
+      <w:start w:val="1"/>
+      <w:numFmt w:val="bullet"/>
+      <w:lvlText w:val=""/>
+      <w:lvlJc w:val="left"/>
+      <w:pPr>
+        <w:tabs>
+          <w:tab w:val="num" w:pos="5040"/>
+        </w:tabs>
+        <w:ind w:left="5040" w:hanging="360"/>
+      </w:pPr>
+      <w:rPr>
+        <w:rFonts w:ascii="Wingdings" w:hAnsi="Wingdings" w:hint="default"/>
+        <w:sz w:val="20"/>
+      </w:rPr>
+    </w:lvl>
+    <w:lvl w:ilvl="7" w:tentative="1">
+      <w:start w:val="1"/>
+      <w:numFmt w:val="bullet"/>
+      <w:lvlText w:val=""/>
+      <w:lvlJc w:val="left"/>
+      <w:pPr>
+        <w:tabs>
+          <w:tab w:val="num" w:pos="5760"/>
+        </w:tabs>
+        <w:ind w:left="5760" w:hanging="360"/>
+      </w:pPr>
+      <w:rPr>
+        <w:rFonts w:ascii="Wingdings" w:hAnsi="Wingdings" w:hint="default"/>
+        <w:sz w:val="20"/>
+      </w:rPr>
+    </w:lvl>
+    <w:lvl w:ilvl="8" w:tentative="1">
+      <w:start w:val="1"/>
+      <w:numFmt w:val="bullet"/>
+      <w:lvlText w:val=""/>
+      <w:lvlJc w:val="left"/>
+      <w:pPr>
+        <w:tabs>
+          <w:tab w:val="num" w:pos="6480"/>
+        </w:tabs>
+        <w:ind w:left="6480" w:hanging="360"/>
+      </w:pPr>
+      <w:rPr>
+        <w:rFonts w:ascii="Wingdings" w:hAnsi="Wingdings" w:hint="default"/>
+        <w:sz w:val="20"/>
+      </w:rPr>
+    </w:lvl>
+  </w:abstractNum>
+  <w:abstractNum w:abstractNumId="3" w15:restartNumberingAfterBreak="0">
     <w:nsid w:val="17473B8F"/>
     <w:multiLevelType w:val="hybridMultilevel"/>
     <w:tmpl w:val="9F924192"/>
@@ -2856,7 +3798,7 @@
       </w:pPr>
     </w:lvl>
   </w:abstractNum>
-  <w:abstractNum w:abstractNumId="1" w15:restartNumberingAfterBreak="0">
+  <w:abstractNum w:abstractNumId="4" w15:restartNumberingAfterBreak="0">
     <w:nsid w:val="2A651AD6"/>
     <w:multiLevelType w:val="hybridMultilevel"/>
     <w:tmpl w:val="3E5484F6"/>
@@ -2945,7 +3887,7 @@
       </w:pPr>
     </w:lvl>
   </w:abstractNum>
-  <w:abstractNum w:abstractNumId="2" w15:restartNumberingAfterBreak="0">
+  <w:abstractNum w:abstractNumId="5" w15:restartNumberingAfterBreak="0">
     <w:nsid w:val="2AF52BBC"/>
     <w:multiLevelType w:val="hybridMultilevel"/>
     <w:tmpl w:val="8A2AFA64"/>
@@ -3034,7 +3976,156 @@
       </w:pPr>
     </w:lvl>
   </w:abstractNum>
-  <w:abstractNum w:abstractNumId="3" w15:restartNumberingAfterBreak="0">
+  <w:abstractNum w:abstractNumId="6" w15:restartNumberingAfterBreak="0">
+    <w:nsid w:val="411A4C9E"/>
+    <w:multiLevelType w:val="multilevel"/>
+    <w:tmpl w:val="369C7516"/>
+    <w:lvl w:ilvl="0">
+      <w:start w:val="1"/>
+      <w:numFmt w:val="bullet"/>
+      <w:lvlText w:val=""/>
+      <w:lvlJc w:val="left"/>
+      <w:pPr>
+        <w:tabs>
+          <w:tab w:val="num" w:pos="720"/>
+        </w:tabs>
+        <w:ind w:left="720" w:hanging="360"/>
+      </w:pPr>
+      <w:rPr>
+        <w:rFonts w:ascii="Symbol" w:hAnsi="Symbol" w:hint="default"/>
+        <w:sz w:val="20"/>
+      </w:rPr>
+    </w:lvl>
+    <w:lvl w:ilvl="1" w:tentative="1">
+      <w:start w:val="1"/>
+      <w:numFmt w:val="bullet"/>
+      <w:lvlText w:val="o"/>
+      <w:lvlJc w:val="left"/>
+      <w:pPr>
+        <w:tabs>
+          <w:tab w:val="num" w:pos="1440"/>
+        </w:tabs>
+        <w:ind w:left="1440" w:hanging="360"/>
+      </w:pPr>
+      <w:rPr>
+        <w:rFonts w:ascii="Courier New" w:hAnsi="Courier New" w:hint="default"/>
+        <w:sz w:val="20"/>
+      </w:rPr>
+    </w:lvl>
+    <w:lvl w:ilvl="2" w:tentative="1">
+      <w:start w:val="1"/>
+      <w:numFmt w:val="bullet"/>
+      <w:lvlText w:val=""/>
+      <w:lvlJc w:val="left"/>
+      <w:pPr>
+        <w:tabs>
+          <w:tab w:val="num" w:pos="2160"/>
+        </w:tabs>
+        <w:ind w:left="2160" w:hanging="360"/>
+      </w:pPr>
+      <w:rPr>
+        <w:rFonts w:ascii="Wingdings" w:hAnsi="Wingdings" w:hint="default"/>
+        <w:sz w:val="20"/>
+      </w:rPr>
+    </w:lvl>
+    <w:lvl w:ilvl="3" w:tentative="1">
+      <w:start w:val="1"/>
+      <w:numFmt w:val="bullet"/>
+      <w:lvlText w:val=""/>
+      <w:lvlJc w:val="left"/>
+      <w:pPr>
+        <w:tabs>
+          <w:tab w:val="num" w:pos="2880"/>
+        </w:tabs>
+        <w:ind w:left="2880" w:hanging="360"/>
+      </w:pPr>
+      <w:rPr>
+        <w:rFonts w:ascii="Wingdings" w:hAnsi="Wingdings" w:hint="default"/>
+        <w:sz w:val="20"/>
+      </w:rPr>
+    </w:lvl>
+    <w:lvl w:ilvl="4" w:tentative="1">
+      <w:start w:val="1"/>
+      <w:numFmt w:val="bullet"/>
+      <w:lvlText w:val=""/>
+      <w:lvlJc w:val="left"/>
+      <w:pPr>
+        <w:tabs>
+          <w:tab w:val="num" w:pos="3600"/>
+        </w:tabs>
+        <w:ind w:left="3600" w:hanging="360"/>
+      </w:pPr>
+      <w:rPr>
+        <w:rFonts w:ascii="Wingdings" w:hAnsi="Wingdings" w:hint="default"/>
+        <w:sz w:val="20"/>
+      </w:rPr>
+    </w:lvl>
+    <w:lvl w:ilvl="5" w:tentative="1">
+      <w:start w:val="1"/>
+      <w:numFmt w:val="bullet"/>
+      <w:lvlText w:val=""/>
+      <w:lvlJc w:val="left"/>
+      <w:pPr>
+        <w:tabs>
+          <w:tab w:val="num" w:pos="4320"/>
+        </w:tabs>
+        <w:ind w:left="4320" w:hanging="360"/>
+      </w:pPr>
+      <w:rPr>
+        <w:rFonts w:ascii="Wingdings" w:hAnsi="Wingdings" w:hint="default"/>
+        <w:sz w:val="20"/>
+      </w:rPr>
+    </w:lvl>
+    <w:lvl w:ilvl="6" w:tentative="1">
+      <w:start w:val="1"/>
+      <w:numFmt w:val="bullet"/>
+      <w:lvlText w:val=""/>
+      <w:lvlJc w:val="left"/>
+      <w:pPr>
+        <w:tabs>
+          <w:tab w:val="num" w:pos="5040"/>
+        </w:tabs>
+        <w:ind w:left="5040" w:hanging="360"/>
+      </w:pPr>
+      <w:rPr>
+        <w:rFonts w:ascii="Wingdings" w:hAnsi="Wingdings" w:hint="default"/>
+        <w:sz w:val="20"/>
+      </w:rPr>
+    </w:lvl>
+    <w:lvl w:ilvl="7" w:tentative="1">
+      <w:start w:val="1"/>
+      <w:numFmt w:val="bullet"/>
+      <w:lvlText w:val=""/>
+      <w:lvlJc w:val="left"/>
+      <w:pPr>
+        <w:tabs>
+          <w:tab w:val="num" w:pos="5760"/>
+        </w:tabs>
+        <w:ind w:left="5760" w:hanging="360"/>
+      </w:pPr>
+      <w:rPr>
+        <w:rFonts w:ascii="Wingdings" w:hAnsi="Wingdings" w:hint="default"/>
+        <w:sz w:val="20"/>
+      </w:rPr>
+    </w:lvl>
+    <w:lvl w:ilvl="8" w:tentative="1">
+      <w:start w:val="1"/>
+      <w:numFmt w:val="bullet"/>
+      <w:lvlText w:val=""/>
+      <w:lvlJc w:val="left"/>
+      <w:pPr>
+        <w:tabs>
+          <w:tab w:val="num" w:pos="6480"/>
+        </w:tabs>
+        <w:ind w:left="6480" w:hanging="360"/>
+      </w:pPr>
+      <w:rPr>
+        <w:rFonts w:ascii="Wingdings" w:hAnsi="Wingdings" w:hint="default"/>
+        <w:sz w:val="20"/>
+      </w:rPr>
+    </w:lvl>
+  </w:abstractNum>
+  <w:abstractNum w:abstractNumId="7" w15:restartNumberingAfterBreak="0">
     <w:nsid w:val="41312EFF"/>
     <w:multiLevelType w:val="hybridMultilevel"/>
     <w:tmpl w:val="21CE5994"/>
@@ -3123,7 +4214,305 @@
       </w:pPr>
     </w:lvl>
   </w:abstractNum>
-  <w:abstractNum w:abstractNumId="4" w15:restartNumberingAfterBreak="0">
+  <w:abstractNum w:abstractNumId="8" w15:restartNumberingAfterBreak="0">
+    <w:nsid w:val="49E64981"/>
+    <w:multiLevelType w:val="multilevel"/>
+    <w:tmpl w:val="39EC87E2"/>
+    <w:lvl w:ilvl="0">
+      <w:start w:val="1"/>
+      <w:numFmt w:val="bullet"/>
+      <w:lvlText w:val=""/>
+      <w:lvlJc w:val="left"/>
+      <w:pPr>
+        <w:tabs>
+          <w:tab w:val="num" w:pos="720"/>
+        </w:tabs>
+        <w:ind w:left="720" w:hanging="360"/>
+      </w:pPr>
+      <w:rPr>
+        <w:rFonts w:ascii="Symbol" w:hAnsi="Symbol" w:hint="default"/>
+        <w:sz w:val="20"/>
+      </w:rPr>
+    </w:lvl>
+    <w:lvl w:ilvl="1" w:tentative="1">
+      <w:start w:val="1"/>
+      <w:numFmt w:val="bullet"/>
+      <w:lvlText w:val="o"/>
+      <w:lvlJc w:val="left"/>
+      <w:pPr>
+        <w:tabs>
+          <w:tab w:val="num" w:pos="1440"/>
+        </w:tabs>
+        <w:ind w:left="1440" w:hanging="360"/>
+      </w:pPr>
+      <w:rPr>
+        <w:rFonts w:ascii="Courier New" w:hAnsi="Courier New" w:hint="default"/>
+        <w:sz w:val="20"/>
+      </w:rPr>
+    </w:lvl>
+    <w:lvl w:ilvl="2" w:tentative="1">
+      <w:start w:val="1"/>
+      <w:numFmt w:val="bullet"/>
+      <w:lvlText w:val=""/>
+      <w:lvlJc w:val="left"/>
+      <w:pPr>
+        <w:tabs>
+          <w:tab w:val="num" w:pos="2160"/>
+        </w:tabs>
+        <w:ind w:left="2160" w:hanging="360"/>
+      </w:pPr>
+      <w:rPr>
+        <w:rFonts w:ascii="Wingdings" w:hAnsi="Wingdings" w:hint="default"/>
+        <w:sz w:val="20"/>
+      </w:rPr>
+    </w:lvl>
+    <w:lvl w:ilvl="3" w:tentative="1">
+      <w:start w:val="1"/>
+      <w:numFmt w:val="bullet"/>
+      <w:lvlText w:val=""/>
+      <w:lvlJc w:val="left"/>
+      <w:pPr>
+        <w:tabs>
+          <w:tab w:val="num" w:pos="2880"/>
+        </w:tabs>
+        <w:ind w:left="2880" w:hanging="360"/>
+      </w:pPr>
+      <w:rPr>
+        <w:rFonts w:ascii="Wingdings" w:hAnsi="Wingdings" w:hint="default"/>
+        <w:sz w:val="20"/>
+      </w:rPr>
+    </w:lvl>
+    <w:lvl w:ilvl="4" w:tentative="1">
+      <w:start w:val="1"/>
+      <w:numFmt w:val="bullet"/>
+      <w:lvlText w:val=""/>
+      <w:lvlJc w:val="left"/>
+      <w:pPr>
+        <w:tabs>
+          <w:tab w:val="num" w:pos="3600"/>
+        </w:tabs>
+        <w:ind w:left="3600" w:hanging="360"/>
+      </w:pPr>
+      <w:rPr>
+        <w:rFonts w:ascii="Wingdings" w:hAnsi="Wingdings" w:hint="default"/>
+        <w:sz w:val="20"/>
+      </w:rPr>
+    </w:lvl>
+    <w:lvl w:ilvl="5" w:tentative="1">
+      <w:start w:val="1"/>
+      <w:numFmt w:val="bullet"/>
+      <w:lvlText w:val=""/>
+      <w:lvlJc w:val="left"/>
+      <w:pPr>
+        <w:tabs>
+          <w:tab w:val="num" w:pos="4320"/>
+        </w:tabs>
+        <w:ind w:left="4320" w:hanging="360"/>
+      </w:pPr>
+      <w:rPr>
+        <w:rFonts w:ascii="Wingdings" w:hAnsi="Wingdings" w:hint="default"/>
+        <w:sz w:val="20"/>
+      </w:rPr>
+    </w:lvl>
+    <w:lvl w:ilvl="6" w:tentative="1">
+      <w:start w:val="1"/>
+      <w:numFmt w:val="bullet"/>
+      <w:lvlText w:val=""/>
+      <w:lvlJc w:val="left"/>
+      <w:pPr>
+        <w:tabs>
+          <w:tab w:val="num" w:pos="5040"/>
+        </w:tabs>
+        <w:ind w:left="5040" w:hanging="360"/>
+      </w:pPr>
+      <w:rPr>
+        <w:rFonts w:ascii="Wingdings" w:hAnsi="Wingdings" w:hint="default"/>
+        <w:sz w:val="20"/>
+      </w:rPr>
+    </w:lvl>
+    <w:lvl w:ilvl="7" w:tentative="1">
+      <w:start w:val="1"/>
+      <w:numFmt w:val="bullet"/>
+      <w:lvlText w:val=""/>
+      <w:lvlJc w:val="left"/>
+      <w:pPr>
+        <w:tabs>
+          <w:tab w:val="num" w:pos="5760"/>
+        </w:tabs>
+        <w:ind w:left="5760" w:hanging="360"/>
+      </w:pPr>
+      <w:rPr>
+        <w:rFonts w:ascii="Wingdings" w:hAnsi="Wingdings" w:hint="default"/>
+        <w:sz w:val="20"/>
+      </w:rPr>
+    </w:lvl>
+    <w:lvl w:ilvl="8" w:tentative="1">
+      <w:start w:val="1"/>
+      <w:numFmt w:val="bullet"/>
+      <w:lvlText w:val=""/>
+      <w:lvlJc w:val="left"/>
+      <w:pPr>
+        <w:tabs>
+          <w:tab w:val="num" w:pos="6480"/>
+        </w:tabs>
+        <w:ind w:left="6480" w:hanging="360"/>
+      </w:pPr>
+      <w:rPr>
+        <w:rFonts w:ascii="Wingdings" w:hAnsi="Wingdings" w:hint="default"/>
+        <w:sz w:val="20"/>
+      </w:rPr>
+    </w:lvl>
+  </w:abstractNum>
+  <w:abstractNum w:abstractNumId="9" w15:restartNumberingAfterBreak="0">
+    <w:nsid w:val="4E5A1886"/>
+    <w:multiLevelType w:val="multilevel"/>
+    <w:tmpl w:val="14A6AB78"/>
+    <w:lvl w:ilvl="0">
+      <w:start w:val="1"/>
+      <w:numFmt w:val="bullet"/>
+      <w:lvlText w:val=""/>
+      <w:lvlJc w:val="left"/>
+      <w:pPr>
+        <w:tabs>
+          <w:tab w:val="num" w:pos="720"/>
+        </w:tabs>
+        <w:ind w:left="720" w:hanging="360"/>
+      </w:pPr>
+      <w:rPr>
+        <w:rFonts w:ascii="Symbol" w:hAnsi="Symbol" w:hint="default"/>
+        <w:sz w:val="20"/>
+      </w:rPr>
+    </w:lvl>
+    <w:lvl w:ilvl="1" w:tentative="1">
+      <w:start w:val="1"/>
+      <w:numFmt w:val="bullet"/>
+      <w:lvlText w:val="o"/>
+      <w:lvlJc w:val="left"/>
+      <w:pPr>
+        <w:tabs>
+          <w:tab w:val="num" w:pos="1440"/>
+        </w:tabs>
+        <w:ind w:left="1440" w:hanging="360"/>
+      </w:pPr>
+      <w:rPr>
+        <w:rFonts w:ascii="Courier New" w:hAnsi="Courier New" w:hint="default"/>
+        <w:sz w:val="20"/>
+      </w:rPr>
+    </w:lvl>
+    <w:lvl w:ilvl="2" w:tentative="1">
+      <w:start w:val="1"/>
+      <w:numFmt w:val="bullet"/>
+      <w:lvlText w:val=""/>
+      <w:lvlJc w:val="left"/>
+      <w:pPr>
+        <w:tabs>
+          <w:tab w:val="num" w:pos="2160"/>
+        </w:tabs>
+        <w:ind w:left="2160" w:hanging="360"/>
+      </w:pPr>
+      <w:rPr>
+        <w:rFonts w:ascii="Wingdings" w:hAnsi="Wingdings" w:hint="default"/>
+        <w:sz w:val="20"/>
+      </w:rPr>
+    </w:lvl>
+    <w:lvl w:ilvl="3" w:tentative="1">
+      <w:start w:val="1"/>
+      <w:numFmt w:val="bullet"/>
+      <w:lvlText w:val=""/>
+      <w:lvlJc w:val="left"/>
+      <w:pPr>
+        <w:tabs>
+          <w:tab w:val="num" w:pos="2880"/>
+        </w:tabs>
+        <w:ind w:left="2880" w:hanging="360"/>
+      </w:pPr>
+      <w:rPr>
+        <w:rFonts w:ascii="Wingdings" w:hAnsi="Wingdings" w:hint="default"/>
+        <w:sz w:val="20"/>
+      </w:rPr>
+    </w:lvl>
+    <w:lvl w:ilvl="4" w:tentative="1">
+      <w:start w:val="1"/>
+      <w:numFmt w:val="bullet"/>
+      <w:lvlText w:val=""/>
+      <w:lvlJc w:val="left"/>
+      <w:pPr>
+        <w:tabs>
+          <w:tab w:val="num" w:pos="3600"/>
+        </w:tabs>
+        <w:ind w:left="3600" w:hanging="360"/>
+      </w:pPr>
+      <w:rPr>
+        <w:rFonts w:ascii="Wingdings" w:hAnsi="Wingdings" w:hint="default"/>
+        <w:sz w:val="20"/>
+      </w:rPr>
+    </w:lvl>
+    <w:lvl w:ilvl="5" w:tentative="1">
+      <w:start w:val="1"/>
+      <w:numFmt w:val="bullet"/>
+      <w:lvlText w:val=""/>
+      <w:lvlJc w:val="left"/>
+      <w:pPr>
+        <w:tabs>
+          <w:tab w:val="num" w:pos="4320"/>
+        </w:tabs>
+        <w:ind w:left="4320" w:hanging="360"/>
+      </w:pPr>
+      <w:rPr>
+        <w:rFonts w:ascii="Wingdings" w:hAnsi="Wingdings" w:hint="default"/>
+        <w:sz w:val="20"/>
+      </w:rPr>
+    </w:lvl>
+    <w:lvl w:ilvl="6" w:tentative="1">
+      <w:start w:val="1"/>
+      <w:numFmt w:val="bullet"/>
+      <w:lvlText w:val=""/>
+      <w:lvlJc w:val="left"/>
+      <w:pPr>
+        <w:tabs>
+          <w:tab w:val="num" w:pos="5040"/>
+        </w:tabs>
+        <w:ind w:left="5040" w:hanging="360"/>
+      </w:pPr>
+      <w:rPr>
+        <w:rFonts w:ascii="Wingdings" w:hAnsi="Wingdings" w:hint="default"/>
+        <w:sz w:val="20"/>
+      </w:rPr>
+    </w:lvl>
+    <w:lvl w:ilvl="7" w:tentative="1">
+      <w:start w:val="1"/>
+      <w:numFmt w:val="bullet"/>
+      <w:lvlText w:val=""/>
+      <w:lvlJc w:val="left"/>
+      <w:pPr>
+        <w:tabs>
+          <w:tab w:val="num" w:pos="5760"/>
+        </w:tabs>
+        <w:ind w:left="5760" w:hanging="360"/>
+      </w:pPr>
+      <w:rPr>
+        <w:rFonts w:ascii="Wingdings" w:hAnsi="Wingdings" w:hint="default"/>
+        <w:sz w:val="20"/>
+      </w:rPr>
+    </w:lvl>
+    <w:lvl w:ilvl="8" w:tentative="1">
+      <w:start w:val="1"/>
+      <w:numFmt w:val="bullet"/>
+      <w:lvlText w:val=""/>
+      <w:lvlJc w:val="left"/>
+      <w:pPr>
+        <w:tabs>
+          <w:tab w:val="num" w:pos="6480"/>
+        </w:tabs>
+        <w:ind w:left="6480" w:hanging="360"/>
+      </w:pPr>
+      <w:rPr>
+        <w:rFonts w:ascii="Wingdings" w:hAnsi="Wingdings" w:hint="default"/>
+        <w:sz w:val="20"/>
+      </w:rPr>
+    </w:lvl>
+  </w:abstractNum>
+  <w:abstractNum w:abstractNumId="10" w15:restartNumberingAfterBreak="0">
     <w:nsid w:val="52141946"/>
     <w:multiLevelType w:val="hybridMultilevel"/>
     <w:tmpl w:val="8A2AFA64"/>
@@ -3212,7 +4601,7 @@
       </w:pPr>
     </w:lvl>
   </w:abstractNum>
-  <w:abstractNum w:abstractNumId="5" w15:restartNumberingAfterBreak="0">
+  <w:abstractNum w:abstractNumId="11" w15:restartNumberingAfterBreak="0">
     <w:nsid w:val="53AF23B1"/>
     <w:multiLevelType w:val="hybridMultilevel"/>
     <w:tmpl w:val="8A2AFA64"/>
@@ -3302,22 +4691,40 @@
     </w:lvl>
   </w:abstractNum>
   <w:num w:numId="1">
+    <w:abstractNumId w:val="11"/>
+  </w:num>
+  <w:num w:numId="2">
+    <w:abstractNumId w:val="4"/>
+  </w:num>
+  <w:num w:numId="3">
     <w:abstractNumId w:val="5"/>
   </w:num>
-  <w:num w:numId="2">
+  <w:num w:numId="4">
+    <w:abstractNumId w:val="3"/>
+  </w:num>
+  <w:num w:numId="5">
+    <w:abstractNumId w:val="7"/>
+  </w:num>
+  <w:num w:numId="6">
+    <w:abstractNumId w:val="10"/>
+  </w:num>
+  <w:num w:numId="7">
     <w:abstractNumId w:val="1"/>
   </w:num>
-  <w:num w:numId="3">
-    <w:abstractNumId w:val="2"/>
-  </w:num>
-  <w:num w:numId="4">
+  <w:num w:numId="8">
     <w:abstractNumId w:val="0"/>
   </w:num>
-  <w:num w:numId="5">
-    <w:abstractNumId w:val="3"/>
+  <w:num w:numId="9">
+    <w:abstractNumId w:val="9"/>
   </w:num>
-  <w:num w:numId="6">
-    <w:abstractNumId w:val="4"/>
+  <w:num w:numId="10">
+    <w:abstractNumId w:val="8"/>
+  </w:num>
+  <w:num w:numId="11">
+    <w:abstractNumId w:val="6"/>
+  </w:num>
+  <w:num w:numId="12">
+    <w:abstractNumId w:val="2"/>
   </w:num>
 </w:numbering>
 </file>
@@ -4124,7 +5531,7 @@
 </file>
 
 <file path=customXml/itemProps1.xml><?xml version="1.0" encoding="utf-8"?>
-<ds:datastoreItem xmlns:ds="http://schemas.openxmlformats.org/officeDocument/2006/customXml" ds:itemID="{25768C8C-6A1E-4EC9-ADC2-7EB99CEB1F97}">
+<ds:datastoreItem xmlns:ds="http://schemas.openxmlformats.org/officeDocument/2006/customXml" ds:itemID="{6F58B0A9-A14A-49E9-9130-0D6C5DE1D53E}">
   <ds:schemaRefs>
     <ds:schemaRef ds:uri="http://schemas.openxmlformats.org/officeDocument/2006/bibliography"/>
   </ds:schemaRefs>

</xml_diff>

<commit_message>
fix(fw): update readme of patch.
</commit_message>
<xml_diff>
--- a/patches/patch_zbit_flash_driver_and_low_voltage_detection/Readme.docx
+++ b/patches/patch_zbit_flash_driver_and_low_voltage_detection/Readme.docx
@@ -252,8 +252,6 @@
       <w:r>
         <w:t>P</w:t>
       </w:r>
-      <w:bookmarkStart w:id="0" w:name="_GoBack"/>
-      <w:bookmarkEnd w:id="0"/>
       <w:r>
         <w:t>atch Release Note</w:t>
       </w:r>
@@ -474,7 +472,21 @@
         <w:jc w:val="left"/>
       </w:pPr>
       <w:r>
-        <w:t>The API of flash_read_status、flash_write_status not provide to external use,you need use the API in the directory of flash depend on mid(eg:flash_write_status_midxxxxxx).</w:t>
+        <w:rPr>
+          <w:rFonts w:hint="eastAsia"/>
+        </w:rPr>
+        <w:t>•</w:t>
+      </w:r>
+      <w:r>
+        <w:t>The first argument of API int flash_read_mid_uid_with_check( unsigned int *flash_mid ,unsigned char *flash_uid),flash_mid need 4byte space.The second argument need 16byte,has two case,8byte or 16byte,if the flash only has 8byte uid,flash_uid</w:t>
+      </w:r>
+      <w:r>
+        <w:t>[8:15] will be clear to zero</w:t>
+      </w:r>
+      <w:bookmarkStart w:id="0" w:name="_GoBack"/>
+      <w:bookmarkEnd w:id="0"/>
+      <w:r>
+        <w:t>.</w:t>
       </w:r>
     </w:p>
     <w:p>
@@ -679,11 +691,8 @@
         <w:jc w:val="left"/>
       </w:pPr>
       <w:r>
-        <w:t>void flash_read_mid(unsigned char* mid) 改为 unsigned int flash_read_mid(void),mid由3byte改为4byte,最高byte用于区分mid相同但是功能存在差异的flash。 *为兼容不同型号的Flash,flash_read_status、</w:t>
-      </w:r>
-      <w:r>
         <w:lastRenderedPageBreak/>
-        <w:t>flash_write_status不提供给外部使用，需要使用对应接口时，需要根据mid去选择flash目录下的接口(例如：flash_write_status_midxxxxxx)。</w:t>
+        <w:t>void flash_read_mid(unsigned char* mid) 改为 unsigned int flash_read_mid(void),mid由3byte改为4byte,最高byte用于区分mid相同但是功能存在差异的flash。 *为兼容不同型号的Flash,flash_read_status、flash_write_status不提供给外部使用，需要使用对应接口时，需要根据mid去选择flash目录下的接口(例如：flash_write_status_midxxxxxx)。</w:t>
       </w:r>
     </w:p>
     <w:p>
@@ -5531,7 +5540,7 @@
 </file>
 
 <file path=customXml/itemProps1.xml><?xml version="1.0" encoding="utf-8"?>
-<ds:datastoreItem xmlns:ds="http://schemas.openxmlformats.org/officeDocument/2006/customXml" ds:itemID="{6F58B0A9-A14A-49E9-9130-0D6C5DE1D53E}">
+<ds:datastoreItem xmlns:ds="http://schemas.openxmlformats.org/officeDocument/2006/customXml" ds:itemID="{3B6A74F3-309B-44A2-9359-D9971F38DB65}">
   <ds:schemaRefs>
     <ds:schemaRef ds:uri="http://schemas.openxmlformats.org/officeDocument/2006/bibliography"/>
   </ds:schemaRefs>

</xml_diff>

<commit_message>
fix: fix typo of doc.
</commit_message>
<xml_diff>
--- a/patches/patch_zbit_flash_driver_and_low_voltage_detection/Readme.docx
+++ b/patches/patch_zbit_flash_driver_and_low_voltage_detection/Readme.docx
@@ -483,8 +483,6 @@
       <w:r>
         <w:t>[8:15] will be clear to zero</w:t>
       </w:r>
-      <w:bookmarkStart w:id="0" w:name="_GoBack"/>
-      <w:bookmarkEnd w:id="0"/>
       <w:r>
         <w:t>.</w:t>
       </w:r>
@@ -798,7 +796,14 @@
           <w:b/>
           <w:bCs/>
         </w:rPr>
-        <w:t>\proj\drivers</w:t>
+        <w:t>\</w:t>
+      </w:r>
+      <w:r>
+        <w:rPr>
+          <w:b/>
+          <w:bCs/>
+        </w:rPr>
+        <w:t>drivers</w:t>
       </w:r>
       <w:r>
         <w:rPr>
@@ -808,6 +813,15 @@
         </w:rPr>
         <w:t>\</w:t>
       </w:r>
+      <w:r>
+        <w:rPr>
+          <w:b/>
+          <w:bCs/>
+        </w:rPr>
+        <w:t>8258\</w:t>
+      </w:r>
+      <w:bookmarkStart w:id="0" w:name="_GoBack"/>
+      <w:bookmarkEnd w:id="0"/>
       <w:r>
         <w:rPr>
           <w:b/>
@@ -5540,7 +5554,7 @@
 </file>
 
 <file path=customXml/itemProps1.xml><?xml version="1.0" encoding="utf-8"?>
-<ds:datastoreItem xmlns:ds="http://schemas.openxmlformats.org/officeDocument/2006/customXml" ds:itemID="{3B6A74F3-309B-44A2-9359-D9971F38DB65}">
+<ds:datastoreItem xmlns:ds="http://schemas.openxmlformats.org/officeDocument/2006/customXml" ds:itemID="{2F3E336A-FE79-4B3D-BB8C-DE47B8DFC382}">
   <ds:schemaRefs>
     <ds:schemaRef ds:uri="http://schemas.openxmlformats.org/officeDocument/2006/bibliography"/>
   </ds:schemaRefs>

</xml_diff>

<commit_message>
fix:update random_generator_pre_init note for sdk v3.2.1 and prior
</commit_message>
<xml_diff>
--- a/patches/patch_zbit_flash_driver_and_low_voltage_detection/Readme.docx
+++ b/patches/patch_zbit_flash_driver_and_low_voltage_detection/Readme.docx
@@ -1,6 +1,6 @@
 
 <file path=word/document.xml><?xml version="1.0" encoding="utf-8"?>
-<w:document xmlns:wpc="http://schemas.microsoft.com/office/word/2010/wordprocessingCanvas" xmlns:cx="http://schemas.microsoft.com/office/drawing/2014/chartex" xmlns:cx1="http://schemas.microsoft.com/office/drawing/2015/9/8/chartex" xmlns:mc="http://schemas.openxmlformats.org/markup-compatibility/2006" xmlns:o="urn:schemas-microsoft-com:office:office" xmlns:r="http://schemas.openxmlformats.org/officeDocument/2006/relationships" xmlns:m="http://schemas.openxmlformats.org/officeDocument/2006/math" xmlns:v="urn:schemas-microsoft-com:vml" xmlns:wp14="http://schemas.microsoft.com/office/word/2010/wordprocessingDrawing" xmlns:wp="http://schemas.openxmlformats.org/drawingml/2006/wordprocessingDrawing" xmlns:w10="urn:schemas-microsoft-com:office:word" xmlns:w="http://schemas.openxmlformats.org/wordprocessingml/2006/main" xmlns:w14="http://schemas.microsoft.com/office/word/2010/wordml" xmlns:w15="http://schemas.microsoft.com/office/word/2012/wordml" xmlns:w16se="http://schemas.microsoft.com/office/word/2015/wordml/symex" xmlns:wpg="http://schemas.microsoft.com/office/word/2010/wordprocessingGroup" xmlns:wpi="http://schemas.microsoft.com/office/word/2010/wordprocessingInk" xmlns:wne="http://schemas.microsoft.com/office/word/2006/wordml" xmlns:wps="http://schemas.microsoft.com/office/word/2010/wordprocessingShape" mc:Ignorable="w14 w15 w16se wp14">
+<w:document xmlns:wpc="http://schemas.microsoft.com/office/word/2010/wordprocessingCanvas" xmlns:cx="http://schemas.microsoft.com/office/drawing/2014/chartex" xmlns:mc="http://schemas.openxmlformats.org/markup-compatibility/2006" xmlns:o="urn:schemas-microsoft-com:office:office" xmlns:r="http://schemas.openxmlformats.org/officeDocument/2006/relationships" xmlns:m="http://schemas.openxmlformats.org/officeDocument/2006/math" xmlns:v="urn:schemas-microsoft-com:vml" xmlns:wp14="http://schemas.microsoft.com/office/word/2010/wordprocessingDrawing" xmlns:wp="http://schemas.openxmlformats.org/drawingml/2006/wordprocessingDrawing" xmlns:w10="urn:schemas-microsoft-com:office:word" xmlns:w="http://schemas.openxmlformats.org/wordprocessingml/2006/main" xmlns:w14="http://schemas.microsoft.com/office/word/2010/wordml" xmlns:w15="http://schemas.microsoft.com/office/word/2012/wordml" xmlns:w16se="http://schemas.microsoft.com/office/word/2015/wordml/symex" xmlns:wpg="http://schemas.microsoft.com/office/word/2010/wordprocessingGroup" xmlns:wpi="http://schemas.microsoft.com/office/word/2010/wordprocessingInk" xmlns:wne="http://schemas.microsoft.com/office/word/2006/wordml" xmlns:wps="http://schemas.microsoft.com/office/word/2010/wordprocessingShape" mc:Ignorable="w14 w15 w16se wp14">
   <w:body>
     <w:p>
       <w:r>
@@ -807,21 +807,19 @@
       </w:r>
       <w:r>
         <w:rPr>
+          <w:b/>
+          <w:bCs/>
+        </w:rPr>
+        <w:t>\8258</w:t>
+      </w:r>
+      <w:r>
+        <w:rPr>
           <w:rFonts w:hint="eastAsia"/>
           <w:b/>
           <w:bCs/>
         </w:rPr>
         <w:t>\</w:t>
       </w:r>
-      <w:r>
-        <w:rPr>
-          <w:b/>
-          <w:bCs/>
-        </w:rPr>
-        <w:t>8258\</w:t>
-      </w:r>
-      <w:bookmarkStart w:id="0" w:name="_GoBack"/>
-      <w:bookmarkEnd w:id="0"/>
       <w:r>
         <w:rPr>
           <w:b/>
@@ -3235,6 +3233,118 @@
         </w:drawing>
       </w:r>
     </w:p>
+    <w:p>
+      <w:pPr>
+        <w:jc w:val="left"/>
+      </w:pPr>
+    </w:p>
+    <w:p>
+      <w:pPr>
+        <w:jc w:val="left"/>
+      </w:pPr>
+      <w:r>
+        <w:rPr>
+          <w:rFonts w:hint="eastAsia"/>
+        </w:rPr>
+        <w:t>8）for</w:t>
+      </w:r>
+      <w:r>
+        <w:t xml:space="preserve"> sdk version v3.2.1 and prior</w:t>
+      </w:r>
+      <w:r>
+        <w:rPr>
+          <w:rFonts w:hint="eastAsia"/>
+        </w:rPr>
+        <w:t>,</w:t>
+      </w:r>
+      <w:r>
+        <w:t xml:space="preserve"> 825x </w:t>
+      </w:r>
+      <w:r>
+        <w:rPr>
+          <w:rFonts w:hint="eastAsia"/>
+        </w:rPr>
+        <w:t>serials</w:t>
+      </w:r>
+      <w:r>
+        <w:t xml:space="preserve"> update function </w:t>
+      </w:r>
+      <w:r>
+        <w:t>“</w:t>
+      </w:r>
+      <w:r>
+        <w:t>random_generator_pre_init</w:t>
+      </w:r>
+      <w:r>
+        <w:t>”</w:t>
+      </w:r>
+      <w:r>
+        <w:t xml:space="preserve"> </w:t>
+      </w:r>
+      <w:r>
+        <w:t xml:space="preserve">in file </w:t>
+      </w:r>
+      <w:r>
+        <w:t>“</w:t>
+      </w:r>
+      <w:r>
+        <w:t>drivers\8258</w:t>
+      </w:r>
+      <w:r>
+        <w:t>\random.c”</w:t>
+      </w:r>
+    </w:p>
+    <w:p>
+      <w:pPr>
+        <w:jc w:val="left"/>
+        <w:rPr>
+          <w:rFonts w:hint="eastAsia"/>
+        </w:rPr>
+      </w:pPr>
+      <w:r>
+        <w:rPr>
+          <w:noProof/>
+        </w:rPr>
+        <w:lastRenderedPageBreak/>
+        <w:drawing>
+          <wp:inline distT="0" distB="0" distL="0" distR="0" wp14:anchorId="7892FBFD" wp14:editId="1921B286">
+            <wp:extent cx="5608806" cy="3894157"/>
+            <wp:effectExtent l="0" t="0" r="0" b="0"/>
+            <wp:docPr id="10" name="图片 10"/>
+            <wp:cNvGraphicFramePr>
+              <a:graphicFrameLocks xmlns:a="http://schemas.openxmlformats.org/drawingml/2006/main" noChangeAspect="1"/>
+            </wp:cNvGraphicFramePr>
+            <a:graphic xmlns:a="http://schemas.openxmlformats.org/drawingml/2006/main">
+              <a:graphicData uri="http://schemas.openxmlformats.org/drawingml/2006/picture">
+                <pic:pic xmlns:pic="http://schemas.openxmlformats.org/drawingml/2006/picture">
+                  <pic:nvPicPr>
+                    <pic:cNvPr id="1" name=""/>
+                    <pic:cNvPicPr/>
+                  </pic:nvPicPr>
+                  <pic:blipFill>
+                    <a:blip r:embed="rId29"/>
+                    <a:stretch>
+                      <a:fillRect/>
+                    </a:stretch>
+                  </pic:blipFill>
+                  <pic:spPr>
+                    <a:xfrm>
+                      <a:off x="0" y="0"/>
+                      <a:ext cx="5608806" cy="3894157"/>
+                    </a:xfrm>
+                    <a:prstGeom prst="rect">
+                      <a:avLst/>
+                    </a:prstGeom>
+                  </pic:spPr>
+                </pic:pic>
+              </a:graphicData>
+            </a:graphic>
+          </wp:inline>
+        </w:drawing>
+      </w:r>
+      <w:bookmarkStart w:id="0" w:name="_GoBack"/>
+      <w:bookmarkEnd w:id="0"/>
+    </w:p>
     <w:sectPr>
       <w:pgSz w:w="11906" w:h="16838"/>
       <w:pgMar w:top="720" w:right="720" w:bottom="720" w:left="720" w:header="851" w:footer="992" w:gutter="0"/>
@@ -3246,7 +3356,7 @@
 </file>
 
 <file path=word/endnotes.xml><?xml version="1.0" encoding="utf-8"?>
-<w:endnotes xmlns:wpc="http://schemas.microsoft.com/office/word/2010/wordprocessingCanvas" xmlns:cx="http://schemas.microsoft.com/office/drawing/2014/chartex" xmlns:cx1="http://schemas.microsoft.com/office/drawing/2015/9/8/chartex" xmlns:mc="http://schemas.openxmlformats.org/markup-compatibility/2006" xmlns:o="urn:schemas-microsoft-com:office:office" xmlns:r="http://schemas.openxmlformats.org/officeDocument/2006/relationships" xmlns:m="http://schemas.openxmlformats.org/officeDocument/2006/math" xmlns:v="urn:schemas-microsoft-com:vml" xmlns:wp14="http://schemas.microsoft.com/office/word/2010/wordprocessingDrawing" xmlns:wp="http://schemas.openxmlformats.org/drawingml/2006/wordprocessingDrawing" xmlns:w10="urn:schemas-microsoft-com:office:word" xmlns:w="http://schemas.openxmlformats.org/wordprocessingml/2006/main" xmlns:w14="http://schemas.microsoft.com/office/word/2010/wordml" xmlns:w15="http://schemas.microsoft.com/office/word/2012/wordml" xmlns:w16se="http://schemas.microsoft.com/office/word/2015/wordml/symex" xmlns:wpg="http://schemas.microsoft.com/office/word/2010/wordprocessingGroup" xmlns:wpi="http://schemas.microsoft.com/office/word/2010/wordprocessingInk" xmlns:wne="http://schemas.microsoft.com/office/word/2006/wordml" xmlns:wps="http://schemas.microsoft.com/office/word/2010/wordprocessingShape" mc:Ignorable="w14 w15 w16se wp14">
+<w:endnotes xmlns:wpc="http://schemas.microsoft.com/office/word/2010/wordprocessingCanvas" xmlns:cx="http://schemas.microsoft.com/office/drawing/2014/chartex" xmlns:mc="http://schemas.openxmlformats.org/markup-compatibility/2006" xmlns:o="urn:schemas-microsoft-com:office:office" xmlns:r="http://schemas.openxmlformats.org/officeDocument/2006/relationships" xmlns:m="http://schemas.openxmlformats.org/officeDocument/2006/math" xmlns:v="urn:schemas-microsoft-com:vml" xmlns:wp14="http://schemas.microsoft.com/office/word/2010/wordprocessingDrawing" xmlns:wp="http://schemas.openxmlformats.org/drawingml/2006/wordprocessingDrawing" xmlns:w10="urn:schemas-microsoft-com:office:word" xmlns:w="http://schemas.openxmlformats.org/wordprocessingml/2006/main" xmlns:w14="http://schemas.microsoft.com/office/word/2010/wordml" xmlns:w15="http://schemas.microsoft.com/office/word/2012/wordml" xmlns:w16se="http://schemas.microsoft.com/office/word/2015/wordml/symex" xmlns:wpg="http://schemas.microsoft.com/office/word/2010/wordprocessingGroup" xmlns:wpi="http://schemas.microsoft.com/office/word/2010/wordprocessingInk" xmlns:wne="http://schemas.microsoft.com/office/word/2006/wordml" xmlns:wps="http://schemas.microsoft.com/office/word/2010/wordprocessingShape" mc:Ignorable="w14 w15 w16se wp14">
   <w:endnote w:type="separator" w:id="-1">
     <w:p>
       <w:r>
@@ -3265,7 +3375,7 @@
 </file>
 
 <file path=word/footnotes.xml><?xml version="1.0" encoding="utf-8"?>
-<w:footnotes xmlns:wpc="http://schemas.microsoft.com/office/word/2010/wordprocessingCanvas" xmlns:cx="http://schemas.microsoft.com/office/drawing/2014/chartex" xmlns:cx1="http://schemas.microsoft.com/office/drawing/2015/9/8/chartex" xmlns:mc="http://schemas.openxmlformats.org/markup-compatibility/2006" xmlns:o="urn:schemas-microsoft-com:office:office" xmlns:r="http://schemas.openxmlformats.org/officeDocument/2006/relationships" xmlns:m="http://schemas.openxmlformats.org/officeDocument/2006/math" xmlns:v="urn:schemas-microsoft-com:vml" xmlns:wp14="http://schemas.microsoft.com/office/word/2010/wordprocessingDrawing" xmlns:wp="http://schemas.openxmlformats.org/drawingml/2006/wordprocessingDrawing" xmlns:w10="urn:schemas-microsoft-com:office:word" xmlns:w="http://schemas.openxmlformats.org/wordprocessingml/2006/main" xmlns:w14="http://schemas.microsoft.com/office/word/2010/wordml" xmlns:w15="http://schemas.microsoft.com/office/word/2012/wordml" xmlns:w16se="http://schemas.microsoft.com/office/word/2015/wordml/symex" xmlns:wpg="http://schemas.microsoft.com/office/word/2010/wordprocessingGroup" xmlns:wpi="http://schemas.microsoft.com/office/word/2010/wordprocessingInk" xmlns:wne="http://schemas.microsoft.com/office/word/2006/wordml" xmlns:wps="http://schemas.microsoft.com/office/word/2010/wordprocessingShape" mc:Ignorable="w14 w15 w16se wp14">
+<w:footnotes xmlns:wpc="http://schemas.microsoft.com/office/word/2010/wordprocessingCanvas" xmlns:cx="http://schemas.microsoft.com/office/drawing/2014/chartex" xmlns:mc="http://schemas.openxmlformats.org/markup-compatibility/2006" xmlns:o="urn:schemas-microsoft-com:office:office" xmlns:r="http://schemas.openxmlformats.org/officeDocument/2006/relationships" xmlns:m="http://schemas.openxmlformats.org/officeDocument/2006/math" xmlns:v="urn:schemas-microsoft-com:vml" xmlns:wp14="http://schemas.microsoft.com/office/word/2010/wordprocessingDrawing" xmlns:wp="http://schemas.openxmlformats.org/drawingml/2006/wordprocessingDrawing" xmlns:w10="urn:schemas-microsoft-com:office:word" xmlns:w="http://schemas.openxmlformats.org/wordprocessingml/2006/main" xmlns:w14="http://schemas.microsoft.com/office/word/2010/wordml" xmlns:w15="http://schemas.microsoft.com/office/word/2012/wordml" xmlns:w16se="http://schemas.microsoft.com/office/word/2015/wordml/symex" xmlns:wpg="http://schemas.microsoft.com/office/word/2010/wordprocessingGroup" xmlns:wpi="http://schemas.microsoft.com/office/word/2010/wordprocessingInk" xmlns:wne="http://schemas.microsoft.com/office/word/2006/wordml" xmlns:wps="http://schemas.microsoft.com/office/word/2010/wordprocessingShape" mc:Ignorable="w14 w15 w16se wp14">
   <w:footnote w:type="separator" w:id="-1">
     <w:p>
       <w:r>
@@ -3284,7 +3394,7 @@
 </file>
 
 <file path=word/numbering.xml><?xml version="1.0" encoding="utf-8"?>
-<w:numbering xmlns:wpc="http://schemas.microsoft.com/office/word/2010/wordprocessingCanvas" xmlns:cx="http://schemas.microsoft.com/office/drawing/2014/chartex" xmlns:cx1="http://schemas.microsoft.com/office/drawing/2015/9/8/chartex" xmlns:mc="http://schemas.openxmlformats.org/markup-compatibility/2006" xmlns:o="urn:schemas-microsoft-com:office:office" xmlns:r="http://schemas.openxmlformats.org/officeDocument/2006/relationships" xmlns:m="http://schemas.openxmlformats.org/officeDocument/2006/math" xmlns:v="urn:schemas-microsoft-com:vml" xmlns:wp14="http://schemas.microsoft.com/office/word/2010/wordprocessingDrawing" xmlns:wp="http://schemas.openxmlformats.org/drawingml/2006/wordprocessingDrawing" xmlns:w10="urn:schemas-microsoft-com:office:word" xmlns:w="http://schemas.openxmlformats.org/wordprocessingml/2006/main" xmlns:w14="http://schemas.microsoft.com/office/word/2010/wordml" xmlns:w15="http://schemas.microsoft.com/office/word/2012/wordml" xmlns:w16se="http://schemas.microsoft.com/office/word/2015/wordml/symex" xmlns:wpg="http://schemas.microsoft.com/office/word/2010/wordprocessingGroup" xmlns:wpi="http://schemas.microsoft.com/office/word/2010/wordprocessingInk" xmlns:wne="http://schemas.microsoft.com/office/word/2006/wordml" xmlns:wps="http://schemas.microsoft.com/office/word/2010/wordprocessingShape" mc:Ignorable="w14 w15 w16se wp14">
+<w:numbering xmlns:wpc="http://schemas.microsoft.com/office/word/2010/wordprocessingCanvas" xmlns:cx="http://schemas.microsoft.com/office/drawing/2014/chartex" xmlns:mc="http://schemas.openxmlformats.org/markup-compatibility/2006" xmlns:o="urn:schemas-microsoft-com:office:office" xmlns:r="http://schemas.openxmlformats.org/officeDocument/2006/relationships" xmlns:m="http://schemas.openxmlformats.org/officeDocument/2006/math" xmlns:v="urn:schemas-microsoft-com:vml" xmlns:wp14="http://schemas.microsoft.com/office/word/2010/wordprocessingDrawing" xmlns:wp="http://schemas.openxmlformats.org/drawingml/2006/wordprocessingDrawing" xmlns:w10="urn:schemas-microsoft-com:office:word" xmlns:w="http://schemas.openxmlformats.org/wordprocessingml/2006/main" xmlns:w14="http://schemas.microsoft.com/office/word/2010/wordml" xmlns:w15="http://schemas.microsoft.com/office/word/2012/wordml" xmlns:w16se="http://schemas.microsoft.com/office/word/2015/wordml/symex" xmlns:wpg="http://schemas.microsoft.com/office/word/2010/wordprocessingGroup" xmlns:wpi="http://schemas.microsoft.com/office/word/2010/wordprocessingInk" xmlns:wne="http://schemas.microsoft.com/office/word/2006/wordml" xmlns:wps="http://schemas.microsoft.com/office/word/2010/wordprocessingShape" mc:Ignorable="w14 w15 w16se wp14">
   <w:abstractNum w:abstractNumId="0" w15:restartNumberingAfterBreak="0">
     <w:nsid w:val="016112C0"/>
     <w:multiLevelType w:val="multilevel"/>
@@ -5554,7 +5664,7 @@
 </file>
 
 <file path=customXml/itemProps1.xml><?xml version="1.0" encoding="utf-8"?>
-<ds:datastoreItem xmlns:ds="http://schemas.openxmlformats.org/officeDocument/2006/customXml" ds:itemID="{2F3E336A-FE79-4B3D-BB8C-DE47B8DFC382}">
+<ds:datastoreItem xmlns:ds="http://schemas.openxmlformats.org/officeDocument/2006/customXml" ds:itemID="{42C6923C-1A9F-4D37-90AD-BE1F4C72FC1C}">
   <ds:schemaRefs>
     <ds:schemaRef ds:uri="http://schemas.openxmlformats.org/officeDocument/2006/bibliography"/>
   </ds:schemaRefs>

</xml_diff>

<commit_message>
fix: move section 4.8 to section 3.9, because it is belong to low voltage detection.
</commit_message>
<xml_diff>
--- a/patches/patch_zbit_flash_driver_and_low_voltage_detection/Readme.docx
+++ b/patches/patch_zbit_flash_driver_and_low_voltage_detection/Readme.docx
@@ -1,6 +1,6 @@
 
 <file path=word/document.xml><?xml version="1.0" encoding="utf-8"?>
-<w:document xmlns:wpc="http://schemas.microsoft.com/office/word/2010/wordprocessingCanvas" xmlns:cx="http://schemas.microsoft.com/office/drawing/2014/chartex" xmlns:mc="http://schemas.openxmlformats.org/markup-compatibility/2006" xmlns:o="urn:schemas-microsoft-com:office:office" xmlns:r="http://schemas.openxmlformats.org/officeDocument/2006/relationships" xmlns:m="http://schemas.openxmlformats.org/officeDocument/2006/math" xmlns:v="urn:schemas-microsoft-com:vml" xmlns:wp14="http://schemas.microsoft.com/office/word/2010/wordprocessingDrawing" xmlns:wp="http://schemas.openxmlformats.org/drawingml/2006/wordprocessingDrawing" xmlns:w10="urn:schemas-microsoft-com:office:word" xmlns:w="http://schemas.openxmlformats.org/wordprocessingml/2006/main" xmlns:w14="http://schemas.microsoft.com/office/word/2010/wordml" xmlns:w15="http://schemas.microsoft.com/office/word/2012/wordml" xmlns:w16se="http://schemas.microsoft.com/office/word/2015/wordml/symex" xmlns:wpg="http://schemas.microsoft.com/office/word/2010/wordprocessingGroup" xmlns:wpi="http://schemas.microsoft.com/office/word/2010/wordprocessingInk" xmlns:wne="http://schemas.microsoft.com/office/word/2006/wordml" xmlns:wps="http://schemas.microsoft.com/office/word/2010/wordprocessingShape" mc:Ignorable="w14 w15 w16se wp14">
+<w:document xmlns:wpc="http://schemas.microsoft.com/office/word/2010/wordprocessingCanvas" xmlns:cx="http://schemas.microsoft.com/office/drawing/2014/chartex" xmlns:cx1="http://schemas.microsoft.com/office/drawing/2015/9/8/chartex" xmlns:mc="http://schemas.openxmlformats.org/markup-compatibility/2006" xmlns:o="urn:schemas-microsoft-com:office:office" xmlns:r="http://schemas.openxmlformats.org/officeDocument/2006/relationships" xmlns:m="http://schemas.openxmlformats.org/officeDocument/2006/math" xmlns:v="urn:schemas-microsoft-com:vml" xmlns:wp14="http://schemas.microsoft.com/office/word/2010/wordprocessingDrawing" xmlns:wp="http://schemas.openxmlformats.org/drawingml/2006/wordprocessingDrawing" xmlns:w10="urn:schemas-microsoft-com:office:word" xmlns:w="http://schemas.openxmlformats.org/wordprocessingml/2006/main" xmlns:w14="http://schemas.microsoft.com/office/word/2010/wordml" xmlns:w15="http://schemas.microsoft.com/office/word/2012/wordml" xmlns:w16se="http://schemas.microsoft.com/office/word/2015/wordml/symex" xmlns:wpg="http://schemas.microsoft.com/office/word/2010/wordprocessingGroup" xmlns:wpi="http://schemas.microsoft.com/office/word/2010/wordprocessingInk" xmlns:wne="http://schemas.microsoft.com/office/word/2006/wordml" xmlns:wps="http://schemas.microsoft.com/office/word/2010/wordprocessingShape" mc:Ignorable="w14 w15 w16se wp14">
   <w:body>
     <w:p>
       <w:r>
@@ -2526,47 +2526,70 @@
     </w:p>
     <w:p>
       <w:pPr>
-        <w:pStyle w:val="1"/>
-        <w:numPr>
-          <w:ilvl w:val="0"/>
-          <w:numId w:val="4"/>
-        </w:numPr>
-      </w:pPr>
-      <w:r>
-        <w:lastRenderedPageBreak/>
-        <w:t xml:space="preserve">Calibrate the flash vref according </w:t>
-      </w:r>
-      <w:r>
-        <w:t>to the reading value from flash</w:t>
-      </w:r>
-    </w:p>
-    <w:p>
-      <w:pPr>
         <w:pStyle w:val="a3"/>
         <w:numPr>
           <w:ilvl w:val="0"/>
-          <w:numId w:val="6"/>
+          <w:numId w:val="3"/>
         </w:numPr>
         <w:ind w:firstLineChars="0"/>
         <w:jc w:val="left"/>
       </w:pPr>
       <w:r>
-        <w:t>update "proj_lib\ble\blt_config.h” to add</w:t>
+        <w:rPr>
+          <w:rFonts w:hint="eastAsia"/>
+        </w:rPr>
+        <w:t>for</w:t>
+      </w:r>
+      <w:r>
+        <w:t xml:space="preserve"> sdk version v3.2.1 and prior</w:t>
+      </w:r>
+      <w:r>
+        <w:rPr>
+          <w:rFonts w:hint="eastAsia"/>
+        </w:rPr>
+        <w:t>,</w:t>
+      </w:r>
+      <w:r>
+        <w:t xml:space="preserve"> 825x </w:t>
+      </w:r>
+      <w:r>
+        <w:rPr>
+          <w:rFonts w:hint="eastAsia"/>
+        </w:rPr>
+        <w:t>serials</w:t>
+      </w:r>
+      <w:r>
+        <w:t>, update the function “</w:t>
+      </w:r>
+      <w:r>
+        <w:t>random_generator_pre_init</w:t>
+      </w:r>
+      <w:r>
+        <w:t>()”</w:t>
       </w:r>
       <w:r>
         <w:t xml:space="preserve"> </w:t>
       </w:r>
       <w:r>
-        <w:t xml:space="preserve"> ” </w:t>
-      </w:r>
-      <w:r>
-        <w:t>CALIB_OFFSET_FLASH_VREF</w:t>
-      </w:r>
-      <w:r>
-        <w:t>”</w:t>
-      </w:r>
-      <w:r>
-        <w:t xml:space="preserve"> in red.</w:t>
+        <w:t>in file “</w:t>
+      </w:r>
+      <w:r>
+        <w:t>drivers\8258</w:t>
+      </w:r>
+      <w:r>
+        <w:t xml:space="preserve">\random.c” , change </w:t>
+      </w:r>
+      <w:r>
+        <w:t>ADC_VREF_0P6V</w:t>
+      </w:r>
+      <w:r>
+        <w:t xml:space="preserve"> to </w:t>
+      </w:r>
+      <w:r>
+        <w:t>ADC_VREF_1P2V</w:t>
+      </w:r>
+      <w:r>
+        <w:t xml:space="preserve"> as followed:</w:t>
       </w:r>
     </w:p>
     <w:p>
@@ -2577,11 +2600,12 @@
         <w:rPr>
           <w:noProof/>
         </w:rPr>
+        <w:lastRenderedPageBreak/>
         <w:drawing>
-          <wp:inline distT="0" distB="0" distL="0" distR="0" wp14:anchorId="098E5038" wp14:editId="33A82306">
-            <wp:extent cx="6209524" cy="1409524"/>
-            <wp:effectExtent l="0" t="0" r="1270" b="635"/>
-            <wp:docPr id="8" name="图片 8"/>
+          <wp:inline distT="0" distB="0" distL="0" distR="0" wp14:anchorId="6659BB84" wp14:editId="1B7B972A">
+            <wp:extent cx="5608806" cy="3894157"/>
+            <wp:effectExtent l="0" t="0" r="0" b="0"/>
+            <wp:docPr id="10" name="图片 10"/>
             <wp:cNvGraphicFramePr>
               <a:graphicFrameLocks xmlns:a="http://schemas.openxmlformats.org/drawingml/2006/main" noChangeAspect="1"/>
             </wp:cNvGraphicFramePr>
@@ -2601,7 +2625,7 @@
                   <pic:spPr>
                     <a:xfrm>
                       <a:off x="0" y="0"/>
-                      <a:ext cx="6209524" cy="1409524"/>
+                      <a:ext cx="5608806" cy="3894157"/>
                     </a:xfrm>
                     <a:prstGeom prst="rect">
                       <a:avLst/>
@@ -2616,6 +2640,29 @@
     </w:p>
     <w:p>
       <w:pPr>
+        <w:jc w:val="left"/>
+        <w:rPr>
+          <w:rFonts w:hint="eastAsia"/>
+        </w:rPr>
+      </w:pPr>
+    </w:p>
+    <w:p>
+      <w:pPr>
+        <w:pStyle w:val="1"/>
+        <w:numPr>
+          <w:ilvl w:val="0"/>
+          <w:numId w:val="4"/>
+        </w:numPr>
+      </w:pPr>
+      <w:r>
+        <w:t xml:space="preserve">Calibrate the flash vref according </w:t>
+      </w:r>
+      <w:r>
+        <w:t>to the reading value from flash</w:t>
+      </w:r>
+    </w:p>
+    <w:p>
+      <w:pPr>
         <w:pStyle w:val="a3"/>
         <w:numPr>
           <w:ilvl w:val="0"/>
@@ -2625,16 +2672,22 @@
         <w:jc w:val="left"/>
       </w:pPr>
       <w:r>
-        <w:t xml:space="preserve">update </w:t>
-      </w:r>
-      <w:r>
-        <w:t>“</w:t>
-      </w:r>
-      <w:r>
-        <w:t>\stack\ble\blt_config.h</w:t>
-      </w:r>
-      <w:r>
-        <w:t>” to add codes in red:</w:t>
+        <w:t>update "proj_lib\ble\blt_config.h” to add</w:t>
+      </w:r>
+      <w:r>
+        <w:t xml:space="preserve"> </w:t>
+      </w:r>
+      <w:r>
+        <w:t xml:space="preserve"> ” </w:t>
+      </w:r>
+      <w:r>
+        <w:t>CALIB_OFFSET_FLASH_VREF</w:t>
+      </w:r>
+      <w:r>
+        <w:t>”</w:t>
+      </w:r>
+      <w:r>
+        <w:t xml:space="preserve"> in red.</w:t>
       </w:r>
     </w:p>
     <w:p>
@@ -2646,10 +2699,10 @@
           <w:noProof/>
         </w:rPr>
         <w:drawing>
-          <wp:inline distT="0" distB="0" distL="0" distR="0" wp14:anchorId="6E5E6C1F" wp14:editId="299F168D">
-            <wp:extent cx="6645910" cy="6320155"/>
-            <wp:effectExtent l="0" t="0" r="2540" b="4445"/>
-            <wp:docPr id="9" name="图片 9"/>
+          <wp:inline distT="0" distB="0" distL="0" distR="0" wp14:anchorId="098E5038" wp14:editId="33A82306">
+            <wp:extent cx="6209524" cy="1409524"/>
+            <wp:effectExtent l="0" t="0" r="1270" b="635"/>
+            <wp:docPr id="8" name="图片 8"/>
             <wp:cNvGraphicFramePr>
               <a:graphicFrameLocks xmlns:a="http://schemas.openxmlformats.org/drawingml/2006/main" noChangeAspect="1"/>
             </wp:cNvGraphicFramePr>
@@ -2669,7 +2722,7 @@
                   <pic:spPr>
                     <a:xfrm>
                       <a:off x="0" y="0"/>
-                      <a:ext cx="6645910" cy="6320155"/>
+                      <a:ext cx="6209524" cy="1409524"/>
                     </a:xfrm>
                     <a:prstGeom prst="rect">
                       <a:avLst/>
@@ -2684,8 +2737,26 @@
     </w:p>
     <w:p>
       <w:pPr>
-        <w:jc w:val="left"/>
-      </w:pPr>
+        <w:pStyle w:val="a3"/>
+        <w:numPr>
+          <w:ilvl w:val="0"/>
+          <w:numId w:val="6"/>
+        </w:numPr>
+        <w:ind w:firstLineChars="0"/>
+        <w:jc w:val="left"/>
+      </w:pPr>
+      <w:r>
+        <w:t xml:space="preserve">update </w:t>
+      </w:r>
+      <w:r>
+        <w:t>“</w:t>
+      </w:r>
+      <w:r>
+        <w:t>\stack\ble\blt_config.h</w:t>
+      </w:r>
+      <w:r>
+        <w:t>” to add codes in red:</w:t>
+      </w:r>
     </w:p>
     <w:p>
       <w:pPr>
@@ -2697,10 +2768,10 @@
         </w:rPr>
         <w:lastRenderedPageBreak/>
         <w:drawing>
-          <wp:inline distT="0" distB="0" distL="0" distR="0" wp14:anchorId="6B2B59F2" wp14:editId="792691D8">
-            <wp:extent cx="6133333" cy="2971429"/>
-            <wp:effectExtent l="0" t="0" r="1270" b="635"/>
-            <wp:docPr id="17" name="图片 17"/>
+          <wp:inline distT="0" distB="0" distL="0" distR="0" wp14:anchorId="6E5E6C1F" wp14:editId="299F168D">
+            <wp:extent cx="6645910" cy="6320155"/>
+            <wp:effectExtent l="0" t="0" r="2540" b="4445"/>
+            <wp:docPr id="9" name="图片 9"/>
             <wp:cNvGraphicFramePr>
               <a:graphicFrameLocks xmlns:a="http://schemas.openxmlformats.org/drawingml/2006/main" noChangeAspect="1"/>
             </wp:cNvGraphicFramePr>
@@ -2720,7 +2791,7 @@
                   <pic:spPr>
                     <a:xfrm>
                       <a:off x="0" y="0"/>
-                      <a:ext cx="6133333" cy="2971429"/>
+                      <a:ext cx="6645910" cy="6320155"/>
                     </a:xfrm>
                     <a:prstGeom prst="rect">
                       <a:avLst/>
@@ -2735,26 +2806,8 @@
     </w:p>
     <w:p>
       <w:pPr>
-        <w:pStyle w:val="a3"/>
-        <w:numPr>
-          <w:ilvl w:val="0"/>
-          <w:numId w:val="6"/>
-        </w:numPr>
-        <w:ind w:firstLineChars="0"/>
-        <w:jc w:val="left"/>
-      </w:pPr>
-      <w:r>
-        <w:t xml:space="preserve">update </w:t>
-      </w:r>
-      <w:r>
-        <w:t>“</w:t>
-      </w:r>
-      <w:r>
-        <w:t>\stack\ble_8278\blt_config.h</w:t>
-      </w:r>
-      <w:r>
-        <w:t>” to add codes in red:</w:t>
-      </w:r>
+        <w:jc w:val="left"/>
+      </w:pPr>
     </w:p>
     <w:p>
       <w:pPr>
@@ -2765,10 +2818,10 @@
           <w:noProof/>
         </w:rPr>
         <w:drawing>
-          <wp:inline distT="0" distB="0" distL="0" distR="0" wp14:anchorId="2626D846" wp14:editId="69BFF0EA">
-            <wp:extent cx="5766179" cy="4950782"/>
-            <wp:effectExtent l="0" t="0" r="6350" b="2540"/>
-            <wp:docPr id="4" name="图片 4"/>
+          <wp:inline distT="0" distB="0" distL="0" distR="0" wp14:anchorId="6B2B59F2" wp14:editId="792691D8">
+            <wp:extent cx="6133333" cy="2971429"/>
+            <wp:effectExtent l="0" t="0" r="1270" b="635"/>
+            <wp:docPr id="17" name="图片 17"/>
             <wp:cNvGraphicFramePr>
               <a:graphicFrameLocks xmlns:a="http://schemas.openxmlformats.org/drawingml/2006/main" noChangeAspect="1"/>
             </wp:cNvGraphicFramePr>
@@ -2788,7 +2841,7 @@
                   <pic:spPr>
                     <a:xfrm>
                       <a:off x="0" y="0"/>
-                      <a:ext cx="5795712" cy="4976139"/>
+                      <a:ext cx="6133333" cy="2971429"/>
                     </a:xfrm>
                     <a:prstGeom prst="rect">
                       <a:avLst/>
@@ -2803,8 +2856,27 @@
     </w:p>
     <w:p>
       <w:pPr>
-        <w:jc w:val="left"/>
-      </w:pPr>
+        <w:pStyle w:val="a3"/>
+        <w:numPr>
+          <w:ilvl w:val="0"/>
+          <w:numId w:val="6"/>
+        </w:numPr>
+        <w:ind w:firstLineChars="0"/>
+        <w:jc w:val="left"/>
+      </w:pPr>
+      <w:r>
+        <w:lastRenderedPageBreak/>
+        <w:t xml:space="preserve">update </w:t>
+      </w:r>
+      <w:r>
+        <w:t>“</w:t>
+      </w:r>
+      <w:r>
+        <w:t>\stack\ble_8278\blt_config.h</w:t>
+      </w:r>
+      <w:r>
+        <w:t>” to add codes in red:</w:t>
+      </w:r>
     </w:p>
     <w:p>
       <w:pPr>
@@ -2814,12 +2886,11 @@
         <w:rPr>
           <w:noProof/>
         </w:rPr>
-        <w:lastRenderedPageBreak/>
         <w:drawing>
-          <wp:inline distT="0" distB="0" distL="0" distR="0" wp14:anchorId="69D6B10C" wp14:editId="6C530448">
-            <wp:extent cx="6095238" cy="2971429"/>
-            <wp:effectExtent l="0" t="0" r="1270" b="635"/>
-            <wp:docPr id="19" name="图片 19"/>
+          <wp:inline distT="0" distB="0" distL="0" distR="0" wp14:anchorId="2626D846" wp14:editId="69BFF0EA">
+            <wp:extent cx="5766179" cy="4950782"/>
+            <wp:effectExtent l="0" t="0" r="6350" b="2540"/>
+            <wp:docPr id="4" name="图片 4"/>
             <wp:cNvGraphicFramePr>
               <a:graphicFrameLocks xmlns:a="http://schemas.openxmlformats.org/drawingml/2006/main" noChangeAspect="1"/>
             </wp:cNvGraphicFramePr>
@@ -2839,7 +2910,7 @@
                   <pic:spPr>
                     <a:xfrm>
                       <a:off x="0" y="0"/>
-                      <a:ext cx="6095238" cy="2971429"/>
+                      <a:ext cx="5795712" cy="4976139"/>
                     </a:xfrm>
                     <a:prstGeom prst="rect">
                       <a:avLst/>
@@ -2854,17 +2925,8 @@
     </w:p>
     <w:p>
       <w:pPr>
-        <w:pStyle w:val="a3"/>
-        <w:numPr>
-          <w:ilvl w:val="0"/>
-          <w:numId w:val="6"/>
-        </w:numPr>
-        <w:ind w:firstLineChars="0"/>
-        <w:jc w:val="left"/>
-      </w:pPr>
-      <w:r>
-        <w:t>update the function “main()” in file “\vendor\boot_loader\main.c” to add the codes in red.</w:t>
-      </w:r>
+        <w:jc w:val="left"/>
+      </w:pPr>
     </w:p>
     <w:p>
       <w:pPr>
@@ -2875,10 +2937,10 @@
           <w:noProof/>
         </w:rPr>
         <w:drawing>
-          <wp:inline distT="0" distB="0" distL="0" distR="0" wp14:anchorId="0451CAF8" wp14:editId="50E43B5F">
-            <wp:extent cx="5847619" cy="752381"/>
-            <wp:effectExtent l="0" t="0" r="1270" b="0"/>
-            <wp:docPr id="20" name="图片 20"/>
+          <wp:inline distT="0" distB="0" distL="0" distR="0" wp14:anchorId="69D6B10C" wp14:editId="6C530448">
+            <wp:extent cx="6095238" cy="2971429"/>
+            <wp:effectExtent l="0" t="0" r="1270" b="635"/>
+            <wp:docPr id="19" name="图片 19"/>
             <wp:cNvGraphicFramePr>
               <a:graphicFrameLocks xmlns:a="http://schemas.openxmlformats.org/drawingml/2006/main" noChangeAspect="1"/>
             </wp:cNvGraphicFramePr>
@@ -2898,7 +2960,7 @@
                   <pic:spPr>
                     <a:xfrm>
                       <a:off x="0" y="0"/>
-                      <a:ext cx="5847619" cy="752381"/>
+                      <a:ext cx="6095238" cy="2971429"/>
                     </a:xfrm>
                     <a:prstGeom prst="rect">
                       <a:avLst/>
@@ -2922,32 +2984,7 @@
         <w:jc w:val="left"/>
       </w:pPr>
       <w:r>
-        <w:t>update the function</w:t>
-      </w:r>
-      <w:r>
-        <w:t>s</w:t>
-      </w:r>
-      <w:r>
-        <w:t xml:space="preserve"> in file “\vendor\common\ble_ll_ota.c</w:t>
-      </w:r>
-      <w:r>
-        <w:t>” to add the codes in red:</w:t>
-      </w:r>
-    </w:p>
-    <w:p>
-      <w:pPr>
-        <w:pStyle w:val="a3"/>
-        <w:ind w:left="360" w:firstLineChars="0" w:firstLine="0"/>
-        <w:jc w:val="left"/>
-        <w:rPr>
-          <w:b/>
-        </w:rPr>
-      </w:pPr>
-      <w:r>
-        <w:rPr>
-          <w:b/>
-        </w:rPr>
-        <w:t>“otaWrite ()”:</w:t>
+        <w:t>update the function “main()” in file “\vendor\boot_loader\main.c” to add the codes in red.</w:t>
       </w:r>
     </w:p>
     <w:p>
@@ -2959,10 +2996,10 @@
           <w:noProof/>
         </w:rPr>
         <w:drawing>
-          <wp:inline distT="0" distB="0" distL="0" distR="0" wp14:anchorId="3A821CB5" wp14:editId="2C941A81">
-            <wp:extent cx="4952381" cy="2495238"/>
-            <wp:effectExtent l="0" t="0" r="635" b="635"/>
-            <wp:docPr id="21" name="图片 21"/>
+          <wp:inline distT="0" distB="0" distL="0" distR="0" wp14:anchorId="0451CAF8" wp14:editId="50E43B5F">
+            <wp:extent cx="5847619" cy="752381"/>
+            <wp:effectExtent l="0" t="0" r="1270" b="0"/>
+            <wp:docPr id="20" name="图片 20"/>
             <wp:cNvGraphicFramePr>
               <a:graphicFrameLocks xmlns:a="http://schemas.openxmlformats.org/drawingml/2006/main" noChangeAspect="1"/>
             </wp:cNvGraphicFramePr>
@@ -2982,7 +3019,7 @@
                   <pic:spPr>
                     <a:xfrm>
                       <a:off x="0" y="0"/>
-                      <a:ext cx="4952381" cy="2495238"/>
+                      <a:ext cx="5847619" cy="752381"/>
                     </a:xfrm>
                     <a:prstGeom prst="rect">
                       <a:avLst/>
@@ -2997,56 +3034,57 @@
     </w:p>
     <w:p>
       <w:pPr>
-        <w:jc w:val="left"/>
-        <w:rPr>
-          <w:b/>
-        </w:rPr>
-      </w:pPr>
-      <w:r>
-        <w:rPr>
-          <w:b/>
-        </w:rPr>
-        <w:tab/>
-      </w:r>
-    </w:p>
-    <w:p>
-      <w:pPr>
-        <w:ind w:firstLine="420"/>
-        <w:jc w:val="left"/>
-        <w:rPr>
-          <w:b/>
-        </w:rPr>
-      </w:pPr>
-      <w:r>
-        <w:rPr>
-          <w:b/>
-        </w:rPr>
-        <w:t>“ais_ota_req”</w:t>
-      </w:r>
-      <w:r>
-        <w:rPr>
-          <w:b/>
-        </w:rPr>
-        <w:t>:</w:t>
-      </w:r>
-    </w:p>
-    <w:p>
-      <w:pPr>
-        <w:jc w:val="left"/>
-        <w:rPr>
-          <w:b/>
-        </w:rPr>
+        <w:pStyle w:val="a3"/>
+        <w:numPr>
+          <w:ilvl w:val="0"/>
+          <w:numId w:val="6"/>
+        </w:numPr>
+        <w:ind w:firstLineChars="0"/>
+        <w:jc w:val="left"/>
+      </w:pPr>
+      <w:r>
+        <w:lastRenderedPageBreak/>
+        <w:t>update the function</w:t>
+      </w:r>
+      <w:r>
+        <w:t>s</w:t>
+      </w:r>
+      <w:r>
+        <w:t xml:space="preserve"> in file “\vendor\common\ble_ll_ota.c</w:t>
+      </w:r>
+      <w:r>
+        <w:t>” to add the codes in red:</w:t>
+      </w:r>
+    </w:p>
+    <w:p>
+      <w:pPr>
+        <w:pStyle w:val="a3"/>
+        <w:ind w:left="360" w:firstLineChars="0" w:firstLine="0"/>
+        <w:jc w:val="left"/>
+        <w:rPr>
+          <w:b/>
+        </w:rPr>
+      </w:pPr>
+      <w:r>
+        <w:rPr>
+          <w:b/>
+        </w:rPr>
+        <w:t>“otaWrite ()”:</w:t>
+      </w:r>
+    </w:p>
+    <w:p>
+      <w:pPr>
+        <w:jc w:val="left"/>
       </w:pPr>
       <w:r>
         <w:rPr>
           <w:noProof/>
         </w:rPr>
-        <w:lastRenderedPageBreak/>
         <w:drawing>
-          <wp:inline distT="0" distB="0" distL="0" distR="0" wp14:anchorId="26D6676C" wp14:editId="220166D3">
-            <wp:extent cx="5361273" cy="4619625"/>
-            <wp:effectExtent l="0" t="0" r="0" b="0"/>
-            <wp:docPr id="22" name="图片 22"/>
+          <wp:inline distT="0" distB="0" distL="0" distR="0" wp14:anchorId="3A821CB5" wp14:editId="2C941A81">
+            <wp:extent cx="4952381" cy="2495238"/>
+            <wp:effectExtent l="0" t="0" r="635" b="635"/>
+            <wp:docPr id="21" name="图片 21"/>
             <wp:cNvGraphicFramePr>
               <a:graphicFrameLocks xmlns:a="http://schemas.openxmlformats.org/drawingml/2006/main" noChangeAspect="1"/>
             </wp:cNvGraphicFramePr>
@@ -3066,7 +3104,7 @@
                   <pic:spPr>
                     <a:xfrm>
                       <a:off x="0" y="0"/>
-                      <a:ext cx="5378818" cy="4634743"/>
+                      <a:ext cx="4952381" cy="2495238"/>
                     </a:xfrm>
                     <a:prstGeom prst="rect">
                       <a:avLst/>
@@ -3081,49 +3119,55 @@
     </w:p>
     <w:p>
       <w:pPr>
-        <w:pStyle w:val="a3"/>
-        <w:numPr>
-          <w:ilvl w:val="0"/>
-          <w:numId w:val="6"/>
-        </w:numPr>
-        <w:ind w:firstLineChars="0"/>
-        <w:jc w:val="left"/>
-      </w:pPr>
-      <w:r>
-        <w:t>update the function</w:t>
-      </w:r>
-      <w:r>
-        <w:t xml:space="preserve"> “</w:t>
-      </w:r>
-      <w:r>
-        <w:t>mible_dfu_handler</w:t>
-      </w:r>
-      <w:r>
-        <w:t>()”</w:t>
-      </w:r>
-      <w:r>
-        <w:t xml:space="preserve"> in file “</w:t>
-      </w:r>
-      <w:r>
-        <w:t>\vendor\common\mi_api\telink_sdk_mible_api.c</w:t>
-      </w:r>
-      <w:r>
-        <w:t>” to add the codes in red:</w:t>
-      </w:r>
-    </w:p>
-    <w:p>
-      <w:pPr>
-        <w:jc w:val="left"/>
+        <w:jc w:val="left"/>
+        <w:rPr>
+          <w:b/>
+        </w:rPr>
+      </w:pPr>
+      <w:r>
+        <w:rPr>
+          <w:b/>
+        </w:rPr>
+        <w:tab/>
+      </w:r>
+    </w:p>
+    <w:p>
+      <w:pPr>
+        <w:ind w:firstLine="420"/>
+        <w:jc w:val="left"/>
+        <w:rPr>
+          <w:b/>
+        </w:rPr>
+      </w:pPr>
+      <w:r>
+        <w:rPr>
+          <w:b/>
+        </w:rPr>
+        <w:t>“ais_ota_req”</w:t>
+      </w:r>
+      <w:r>
+        <w:rPr>
+          <w:b/>
+        </w:rPr>
+        <w:t>:</w:t>
+      </w:r>
+    </w:p>
+    <w:p>
+      <w:pPr>
+        <w:jc w:val="left"/>
+        <w:rPr>
+          <w:b/>
+        </w:rPr>
       </w:pPr>
       <w:r>
         <w:rPr>
           <w:noProof/>
         </w:rPr>
         <w:drawing>
-          <wp:inline distT="0" distB="0" distL="0" distR="0" wp14:anchorId="57488567" wp14:editId="6AA31183">
-            <wp:extent cx="6066155" cy="3695700"/>
+          <wp:inline distT="0" distB="0" distL="0" distR="0" wp14:anchorId="26D6676C" wp14:editId="220166D3">
+            <wp:extent cx="5361273" cy="4619625"/>
             <wp:effectExtent l="0" t="0" r="0" b="0"/>
-            <wp:docPr id="23" name="图片 23"/>
+            <wp:docPr id="22" name="图片 22"/>
             <wp:cNvGraphicFramePr>
               <a:graphicFrameLocks xmlns:a="http://schemas.openxmlformats.org/drawingml/2006/main" noChangeAspect="1"/>
             </wp:cNvGraphicFramePr>
@@ -3143,7 +3187,7 @@
                   <pic:spPr>
                     <a:xfrm>
                       <a:off x="0" y="0"/>
-                      <a:ext cx="6066674" cy="3696016"/>
+                      <a:ext cx="5378818" cy="4634743"/>
                     </a:xfrm>
                     <a:prstGeom prst="rect">
                       <a:avLst/>
@@ -3158,11 +3202,6 @@
     </w:p>
     <w:p>
       <w:pPr>
-        <w:jc w:val="left"/>
-      </w:pPr>
-    </w:p>
-    <w:p>
-      <w:pPr>
         <w:pStyle w:val="a3"/>
         <w:numPr>
           <w:ilvl w:val="0"/>
@@ -3172,19 +3211,25 @@
         <w:jc w:val="left"/>
       </w:pPr>
       <w:r>
-        <w:t>update the function “mesh_cmd_sig_blob_transfer_handle ()” in file “\vendor\common\</w:t>
-      </w:r>
-      <w:r>
-        <w:t>mesh_ota</w:t>
-      </w:r>
-      <w:r>
-        <w:t>.c” to add the codes in red</w:t>
-      </w:r>
-      <w:r>
-        <w:t>, if “mesh_ota.c” is existed</w:t>
-      </w:r>
-      <w:r>
-        <w:t>:</w:t>
+        <w:t>update the function</w:t>
+      </w:r>
+      <w:r>
+        <w:t xml:space="preserve"> “</w:t>
+      </w:r>
+      <w:r>
+        <w:t>mible_dfu_handler</w:t>
+      </w:r>
+      <w:r>
+        <w:t>()”</w:t>
+      </w:r>
+      <w:r>
+        <w:t xml:space="preserve"> in file “</w:t>
+      </w:r>
+      <w:r>
+        <w:t>\vendor\common\mi_api\telink_sdk_mible_api.c</w:t>
+      </w:r>
+      <w:r>
+        <w:t>” to add the codes in red:</w:t>
       </w:r>
     </w:p>
     <w:p>
@@ -3197,10 +3242,10 @@
         </w:rPr>
         <w:lastRenderedPageBreak/>
         <w:drawing>
-          <wp:inline distT="0" distB="0" distL="0" distR="0" wp14:anchorId="782D158C" wp14:editId="1E1114E3">
-            <wp:extent cx="6645910" cy="6486525"/>
-            <wp:effectExtent l="0" t="0" r="2540" b="9525"/>
-            <wp:docPr id="24" name="图片 24"/>
+          <wp:inline distT="0" distB="0" distL="0" distR="0" wp14:anchorId="57488567" wp14:editId="6AA31183">
+            <wp:extent cx="6066155" cy="3695700"/>
+            <wp:effectExtent l="0" t="0" r="0" b="0"/>
+            <wp:docPr id="23" name="图片 23"/>
             <wp:cNvGraphicFramePr>
               <a:graphicFrameLocks xmlns:a="http://schemas.openxmlformats.org/drawingml/2006/main" noChangeAspect="1"/>
             </wp:cNvGraphicFramePr>
@@ -3220,7 +3265,7 @@
                   <pic:spPr>
                     <a:xfrm>
                       <a:off x="0" y="0"/>
-                      <a:ext cx="6645910" cy="6486525"/>
+                      <a:ext cx="6066674" cy="3696016"/>
                     </a:xfrm>
                     <a:prstGeom prst="rect">
                       <a:avLst/>
@@ -3240,66 +3285,33 @@
     </w:p>
     <w:p>
       <w:pPr>
-        <w:jc w:val="left"/>
-      </w:pPr>
-      <w:r>
-        <w:rPr>
-          <w:rFonts w:hint="eastAsia"/>
-        </w:rPr>
-        <w:t>8）for</w:t>
-      </w:r>
-      <w:r>
-        <w:t xml:space="preserve"> sdk version v3.2.1 and prior</w:t>
-      </w:r>
-      <w:r>
-        <w:rPr>
-          <w:rFonts w:hint="eastAsia"/>
-        </w:rPr>
-        <w:t>,</w:t>
-      </w:r>
-      <w:r>
-        <w:t xml:space="preserve"> 825x </w:t>
-      </w:r>
-      <w:r>
-        <w:rPr>
-          <w:rFonts w:hint="eastAsia"/>
-        </w:rPr>
-        <w:t>serials</w:t>
-      </w:r>
-      <w:r>
-        <w:t xml:space="preserve"> update function </w:t>
-      </w:r>
-      <w:r>
-        <w:t>“</w:t>
-      </w:r>
-      <w:r>
-        <w:t>random_generator_pre_init</w:t>
-      </w:r>
-      <w:r>
-        <w:t>”</w:t>
-      </w:r>
-      <w:r>
-        <w:t xml:space="preserve"> </w:t>
-      </w:r>
-      <w:r>
-        <w:t xml:space="preserve">in file </w:t>
-      </w:r>
-      <w:r>
-        <w:t>“</w:t>
-      </w:r>
-      <w:r>
-        <w:t>drivers\8258</w:t>
-      </w:r>
-      <w:r>
-        <w:t>\random.c”</w:t>
-      </w:r>
-    </w:p>
-    <w:p>
-      <w:pPr>
-        <w:jc w:val="left"/>
-        <w:rPr>
-          <w:rFonts w:hint="eastAsia"/>
-        </w:rPr>
+        <w:pStyle w:val="a3"/>
+        <w:numPr>
+          <w:ilvl w:val="0"/>
+          <w:numId w:val="6"/>
+        </w:numPr>
+        <w:ind w:firstLineChars="0"/>
+        <w:jc w:val="left"/>
+      </w:pPr>
+      <w:r>
+        <w:t>update the function “mesh_cmd_sig_blob_transfer_handle ()” in file “\vendor\common\</w:t>
+      </w:r>
+      <w:r>
+        <w:t>mesh_ota</w:t>
+      </w:r>
+      <w:r>
+        <w:t>.c” to add the codes in red</w:t>
+      </w:r>
+      <w:r>
+        <w:t>, if “mesh_ota.c” is existed</w:t>
+      </w:r>
+      <w:r>
+        <w:t>:</w:t>
+      </w:r>
+    </w:p>
+    <w:p>
+      <w:pPr>
+        <w:jc w:val="left"/>
       </w:pPr>
       <w:r>
         <w:rPr>
@@ -3307,10 +3319,10 @@
         </w:rPr>
         <w:lastRenderedPageBreak/>
         <w:drawing>
-          <wp:inline distT="0" distB="0" distL="0" distR="0" wp14:anchorId="7892FBFD" wp14:editId="1921B286">
-            <wp:extent cx="5608806" cy="3894157"/>
-            <wp:effectExtent l="0" t="0" r="0" b="0"/>
-            <wp:docPr id="10" name="图片 10"/>
+          <wp:inline distT="0" distB="0" distL="0" distR="0" wp14:anchorId="782D158C" wp14:editId="1E1114E3">
+            <wp:extent cx="6645910" cy="6486525"/>
+            <wp:effectExtent l="0" t="0" r="2540" b="9525"/>
+            <wp:docPr id="24" name="图片 24"/>
             <wp:cNvGraphicFramePr>
               <a:graphicFrameLocks xmlns:a="http://schemas.openxmlformats.org/drawingml/2006/main" noChangeAspect="1"/>
             </wp:cNvGraphicFramePr>
@@ -3330,7 +3342,7 @@
                   <pic:spPr>
                     <a:xfrm>
                       <a:off x="0" y="0"/>
-                      <a:ext cx="5608806" cy="3894157"/>
+                      <a:ext cx="6645910" cy="6486525"/>
                     </a:xfrm>
                     <a:prstGeom prst="rect">
                       <a:avLst/>
@@ -3342,6 +3354,11 @@
           </wp:inline>
         </w:drawing>
       </w:r>
+    </w:p>
+    <w:p>
+      <w:pPr>
+        <w:jc w:val="left"/>
+      </w:pPr>
       <w:bookmarkStart w:id="0" w:name="_GoBack"/>
       <w:bookmarkEnd w:id="0"/>
     </w:p>
@@ -3356,7 +3373,7 @@
 </file>
 
 <file path=word/endnotes.xml><?xml version="1.0" encoding="utf-8"?>
-<w:endnotes xmlns:wpc="http://schemas.microsoft.com/office/word/2010/wordprocessingCanvas" xmlns:cx="http://schemas.microsoft.com/office/drawing/2014/chartex" xmlns:mc="http://schemas.openxmlformats.org/markup-compatibility/2006" xmlns:o="urn:schemas-microsoft-com:office:office" xmlns:r="http://schemas.openxmlformats.org/officeDocument/2006/relationships" xmlns:m="http://schemas.openxmlformats.org/officeDocument/2006/math" xmlns:v="urn:schemas-microsoft-com:vml" xmlns:wp14="http://schemas.microsoft.com/office/word/2010/wordprocessingDrawing" xmlns:wp="http://schemas.openxmlformats.org/drawingml/2006/wordprocessingDrawing" xmlns:w10="urn:schemas-microsoft-com:office:word" xmlns:w="http://schemas.openxmlformats.org/wordprocessingml/2006/main" xmlns:w14="http://schemas.microsoft.com/office/word/2010/wordml" xmlns:w15="http://schemas.microsoft.com/office/word/2012/wordml" xmlns:w16se="http://schemas.microsoft.com/office/word/2015/wordml/symex" xmlns:wpg="http://schemas.microsoft.com/office/word/2010/wordprocessingGroup" xmlns:wpi="http://schemas.microsoft.com/office/word/2010/wordprocessingInk" xmlns:wne="http://schemas.microsoft.com/office/word/2006/wordml" xmlns:wps="http://schemas.microsoft.com/office/word/2010/wordprocessingShape" mc:Ignorable="w14 w15 w16se wp14">
+<w:endnotes xmlns:wpc="http://schemas.microsoft.com/office/word/2010/wordprocessingCanvas" xmlns:cx="http://schemas.microsoft.com/office/drawing/2014/chartex" xmlns:cx1="http://schemas.microsoft.com/office/drawing/2015/9/8/chartex" xmlns:mc="http://schemas.openxmlformats.org/markup-compatibility/2006" xmlns:o="urn:schemas-microsoft-com:office:office" xmlns:r="http://schemas.openxmlformats.org/officeDocument/2006/relationships" xmlns:m="http://schemas.openxmlformats.org/officeDocument/2006/math" xmlns:v="urn:schemas-microsoft-com:vml" xmlns:wp14="http://schemas.microsoft.com/office/word/2010/wordprocessingDrawing" xmlns:wp="http://schemas.openxmlformats.org/drawingml/2006/wordprocessingDrawing" xmlns:w10="urn:schemas-microsoft-com:office:word" xmlns:w="http://schemas.openxmlformats.org/wordprocessingml/2006/main" xmlns:w14="http://schemas.microsoft.com/office/word/2010/wordml" xmlns:w15="http://schemas.microsoft.com/office/word/2012/wordml" xmlns:w16se="http://schemas.microsoft.com/office/word/2015/wordml/symex" xmlns:wpg="http://schemas.microsoft.com/office/word/2010/wordprocessingGroup" xmlns:wpi="http://schemas.microsoft.com/office/word/2010/wordprocessingInk" xmlns:wne="http://schemas.microsoft.com/office/word/2006/wordml" xmlns:wps="http://schemas.microsoft.com/office/word/2010/wordprocessingShape" mc:Ignorable="w14 w15 w16se wp14">
   <w:endnote w:type="separator" w:id="-1">
     <w:p>
       <w:r>
@@ -3375,7 +3392,7 @@
 </file>
 
 <file path=word/footnotes.xml><?xml version="1.0" encoding="utf-8"?>
-<w:footnotes xmlns:wpc="http://schemas.microsoft.com/office/word/2010/wordprocessingCanvas" xmlns:cx="http://schemas.microsoft.com/office/drawing/2014/chartex" xmlns:mc="http://schemas.openxmlformats.org/markup-compatibility/2006" xmlns:o="urn:schemas-microsoft-com:office:office" xmlns:r="http://schemas.openxmlformats.org/officeDocument/2006/relationships" xmlns:m="http://schemas.openxmlformats.org/officeDocument/2006/math" xmlns:v="urn:schemas-microsoft-com:vml" xmlns:wp14="http://schemas.microsoft.com/office/word/2010/wordprocessingDrawing" xmlns:wp="http://schemas.openxmlformats.org/drawingml/2006/wordprocessingDrawing" xmlns:w10="urn:schemas-microsoft-com:office:word" xmlns:w="http://schemas.openxmlformats.org/wordprocessingml/2006/main" xmlns:w14="http://schemas.microsoft.com/office/word/2010/wordml" xmlns:w15="http://schemas.microsoft.com/office/word/2012/wordml" xmlns:w16se="http://schemas.microsoft.com/office/word/2015/wordml/symex" xmlns:wpg="http://schemas.microsoft.com/office/word/2010/wordprocessingGroup" xmlns:wpi="http://schemas.microsoft.com/office/word/2010/wordprocessingInk" xmlns:wne="http://schemas.microsoft.com/office/word/2006/wordml" xmlns:wps="http://schemas.microsoft.com/office/word/2010/wordprocessingShape" mc:Ignorable="w14 w15 w16se wp14">
+<w:footnotes xmlns:wpc="http://schemas.microsoft.com/office/word/2010/wordprocessingCanvas" xmlns:cx="http://schemas.microsoft.com/office/drawing/2014/chartex" xmlns:cx1="http://schemas.microsoft.com/office/drawing/2015/9/8/chartex" xmlns:mc="http://schemas.openxmlformats.org/markup-compatibility/2006" xmlns:o="urn:schemas-microsoft-com:office:office" xmlns:r="http://schemas.openxmlformats.org/officeDocument/2006/relationships" xmlns:m="http://schemas.openxmlformats.org/officeDocument/2006/math" xmlns:v="urn:schemas-microsoft-com:vml" xmlns:wp14="http://schemas.microsoft.com/office/word/2010/wordprocessingDrawing" xmlns:wp="http://schemas.openxmlformats.org/drawingml/2006/wordprocessingDrawing" xmlns:w10="urn:schemas-microsoft-com:office:word" xmlns:w="http://schemas.openxmlformats.org/wordprocessingml/2006/main" xmlns:w14="http://schemas.microsoft.com/office/word/2010/wordml" xmlns:w15="http://schemas.microsoft.com/office/word/2012/wordml" xmlns:w16se="http://schemas.microsoft.com/office/word/2015/wordml/symex" xmlns:wpg="http://schemas.microsoft.com/office/word/2010/wordprocessingGroup" xmlns:wpi="http://schemas.microsoft.com/office/word/2010/wordprocessingInk" xmlns:wne="http://schemas.microsoft.com/office/word/2006/wordml" xmlns:wps="http://schemas.microsoft.com/office/word/2010/wordprocessingShape" mc:Ignorable="w14 w15 w16se wp14">
   <w:footnote w:type="separator" w:id="-1">
     <w:p>
       <w:r>
@@ -3394,7 +3411,7 @@
 </file>
 
 <file path=word/numbering.xml><?xml version="1.0" encoding="utf-8"?>
-<w:numbering xmlns:wpc="http://schemas.microsoft.com/office/word/2010/wordprocessingCanvas" xmlns:cx="http://schemas.microsoft.com/office/drawing/2014/chartex" xmlns:mc="http://schemas.openxmlformats.org/markup-compatibility/2006" xmlns:o="urn:schemas-microsoft-com:office:office" xmlns:r="http://schemas.openxmlformats.org/officeDocument/2006/relationships" xmlns:m="http://schemas.openxmlformats.org/officeDocument/2006/math" xmlns:v="urn:schemas-microsoft-com:vml" xmlns:wp14="http://schemas.microsoft.com/office/word/2010/wordprocessingDrawing" xmlns:wp="http://schemas.openxmlformats.org/drawingml/2006/wordprocessingDrawing" xmlns:w10="urn:schemas-microsoft-com:office:word" xmlns:w="http://schemas.openxmlformats.org/wordprocessingml/2006/main" xmlns:w14="http://schemas.microsoft.com/office/word/2010/wordml" xmlns:w15="http://schemas.microsoft.com/office/word/2012/wordml" xmlns:w16se="http://schemas.microsoft.com/office/word/2015/wordml/symex" xmlns:wpg="http://schemas.microsoft.com/office/word/2010/wordprocessingGroup" xmlns:wpi="http://schemas.microsoft.com/office/word/2010/wordprocessingInk" xmlns:wne="http://schemas.microsoft.com/office/word/2006/wordml" xmlns:wps="http://schemas.microsoft.com/office/word/2010/wordprocessingShape" mc:Ignorable="w14 w15 w16se wp14">
+<w:numbering xmlns:wpc="http://schemas.microsoft.com/office/word/2010/wordprocessingCanvas" xmlns:cx="http://schemas.microsoft.com/office/drawing/2014/chartex" xmlns:cx1="http://schemas.microsoft.com/office/drawing/2015/9/8/chartex" xmlns:mc="http://schemas.openxmlformats.org/markup-compatibility/2006" xmlns:o="urn:schemas-microsoft-com:office:office" xmlns:r="http://schemas.openxmlformats.org/officeDocument/2006/relationships" xmlns:m="http://schemas.openxmlformats.org/officeDocument/2006/math" xmlns:v="urn:schemas-microsoft-com:vml" xmlns:wp14="http://schemas.microsoft.com/office/word/2010/wordprocessingDrawing" xmlns:wp="http://schemas.openxmlformats.org/drawingml/2006/wordprocessingDrawing" xmlns:w10="urn:schemas-microsoft-com:office:word" xmlns:w="http://schemas.openxmlformats.org/wordprocessingml/2006/main" xmlns:w14="http://schemas.microsoft.com/office/word/2010/wordml" xmlns:w15="http://schemas.microsoft.com/office/word/2012/wordml" xmlns:w16se="http://schemas.microsoft.com/office/word/2015/wordml/symex" xmlns:wpg="http://schemas.microsoft.com/office/word/2010/wordprocessingGroup" xmlns:wpi="http://schemas.microsoft.com/office/word/2010/wordprocessingInk" xmlns:wne="http://schemas.microsoft.com/office/word/2006/wordml" xmlns:wps="http://schemas.microsoft.com/office/word/2010/wordprocessingShape" mc:Ignorable="w14 w15 w16se wp14">
   <w:abstractNum w:abstractNumId="0" w15:restartNumberingAfterBreak="0">
     <w:nsid w:val="016112C0"/>
     <w:multiLevelType w:val="multilevel"/>
@@ -5664,7 +5681,7 @@
 </file>
 
 <file path=customXml/itemProps1.xml><?xml version="1.0" encoding="utf-8"?>
-<ds:datastoreItem xmlns:ds="http://schemas.openxmlformats.org/officeDocument/2006/customXml" ds:itemID="{42C6923C-1A9F-4D37-90AD-BE1F4C72FC1C}">
+<ds:datastoreItem xmlns:ds="http://schemas.openxmlformats.org/officeDocument/2006/customXml" ds:itemID="{D51B8ADF-B637-465A-B4B7-10A41EA10477}">
   <ds:schemaRefs>
     <ds:schemaRef ds:uri="http://schemas.openxmlformats.org/officeDocument/2006/bibliography"/>
   </ds:schemaRefs>

</xml_diff>